<commit_message>
Updated Test Plan and API document. Indicated that API POSTs do not check for eligible opportunities prior to execution
</commit_message>
<xml_diff>
--- a/docs/TDSAdmin-API.docx
+++ b/docs/TDSAdmin-API.docx
@@ -353,8 +353,10 @@
               <w:spacing w:after="0"/>
             </w:pPr>
             <w:r>
-              <w:t>05</w:t>
-            </w:r>
+              <w:t>10</w:t>
+            </w:r>
+            <w:bookmarkStart w:id="0" w:name="_GoBack"/>
+            <w:bookmarkEnd w:id="0"/>
             <w:r>
               <w:t>-May</w:t>
             </w:r>
@@ -413,7 +415,7 @@
           <w:r>
             <w:fldChar w:fldCharType="separate"/>
           </w:r>
-          <w:hyperlink w:anchor="_Toc450241314" w:history="1">
+          <w:hyperlink w:anchor="_Toc450663715" w:history="1">
             <w:r>
               <w:rPr>
                 <w:rStyle w:val="Hyperlink"/>
@@ -440,7 +442,7 @@
                 <w:noProof/>
                 <w:webHidden/>
               </w:rPr>
-              <w:instrText xml:space="preserve"> PAGEREF _Toc450241314 \h </w:instrText>
+              <w:instrText xml:space="preserve"> PAGEREF _Toc450663715 \h </w:instrText>
             </w:r>
             <w:r>
               <w:rPr>
@@ -481,7 +483,7 @@
               <w:szCs w:val="24"/>
             </w:rPr>
           </w:pPr>
-          <w:hyperlink w:anchor="_Toc450241315" w:history="1">
+          <w:hyperlink w:anchor="_Toc450663716" w:history="1">
             <w:r>
               <w:rPr>
                 <w:rStyle w:val="Hyperlink"/>
@@ -508,7 +510,7 @@
                 <w:noProof/>
                 <w:webHidden/>
               </w:rPr>
-              <w:instrText xml:space="preserve"> PAGEREF _Toc450241315 \h </w:instrText>
+              <w:instrText xml:space="preserve"> PAGEREF _Toc450663716 \h </w:instrText>
             </w:r>
             <w:r>
               <w:rPr>
@@ -549,7 +551,7 @@
               <w:szCs w:val="24"/>
             </w:rPr>
           </w:pPr>
-          <w:hyperlink w:anchor="_Toc450241316" w:history="1">
+          <w:hyperlink w:anchor="_Toc450663717" w:history="1">
             <w:r>
               <w:rPr>
                 <w:rStyle w:val="Hyperlink"/>
@@ -576,7 +578,7 @@
                 <w:noProof/>
                 <w:webHidden/>
               </w:rPr>
-              <w:instrText xml:space="preserve"> PAGEREF _Toc450241316 \h </w:instrText>
+              <w:instrText xml:space="preserve"> PAGEREF _Toc450663717 \h </w:instrText>
             </w:r>
             <w:r>
               <w:rPr>
@@ -617,7 +619,7 @@
               <w:szCs w:val="24"/>
             </w:rPr>
           </w:pPr>
-          <w:hyperlink w:anchor="_Toc450241317" w:history="1">
+          <w:hyperlink w:anchor="_Toc450663718" w:history="1">
             <w:r>
               <w:rPr>
                 <w:rStyle w:val="Hyperlink"/>
@@ -644,7 +646,7 @@
                 <w:noProof/>
                 <w:webHidden/>
               </w:rPr>
-              <w:instrText xml:space="preserve"> PAGEREF _Toc450241317 \h </w:instrText>
+              <w:instrText xml:space="preserve"> PAGEREF _Toc450663718 \h </w:instrText>
             </w:r>
             <w:r>
               <w:rPr>
@@ -685,7 +687,7 @@
               <w:szCs w:val="24"/>
             </w:rPr>
           </w:pPr>
-          <w:hyperlink w:anchor="_Toc450241318" w:history="1">
+          <w:hyperlink w:anchor="_Toc450663719" w:history="1">
             <w:r>
               <w:rPr>
                 <w:rStyle w:val="Hyperlink"/>
@@ -712,7 +714,7 @@
                 <w:noProof/>
                 <w:webHidden/>
               </w:rPr>
-              <w:instrText xml:space="preserve"> PAGEREF _Toc450241318 \h </w:instrText>
+              <w:instrText xml:space="preserve"> PAGEREF _Toc450663719 \h </w:instrText>
             </w:r>
             <w:r>
               <w:rPr>
@@ -753,7 +755,7 @@
               <w:szCs w:val="24"/>
             </w:rPr>
           </w:pPr>
-          <w:hyperlink w:anchor="_Toc450241319" w:history="1">
+          <w:hyperlink w:anchor="_Toc450663720" w:history="1">
             <w:r>
               <w:rPr>
                 <w:rStyle w:val="Hyperlink"/>
@@ -780,7 +782,7 @@
                 <w:noProof/>
                 <w:webHidden/>
               </w:rPr>
-              <w:instrText xml:space="preserve"> PAGEREF _Toc450241319 \h </w:instrText>
+              <w:instrText xml:space="preserve"> PAGEREF _Toc450663720 \h </w:instrText>
             </w:r>
             <w:r>
               <w:rPr>
@@ -821,7 +823,7 @@
               <w:szCs w:val="24"/>
             </w:rPr>
           </w:pPr>
-          <w:hyperlink w:anchor="_Toc450241320" w:history="1">
+          <w:hyperlink w:anchor="_Toc450663721" w:history="1">
             <w:r>
               <w:rPr>
                 <w:rStyle w:val="Hyperlink"/>
@@ -848,7 +850,7 @@
                 <w:noProof/>
                 <w:webHidden/>
               </w:rPr>
-              <w:instrText xml:space="preserve"> PAGEREF _Toc450241320 \h </w:instrText>
+              <w:instrText xml:space="preserve"> PAGEREF _Toc450663721 \h </w:instrText>
             </w:r>
             <w:r>
               <w:rPr>
@@ -889,7 +891,7 @@
               <w:szCs w:val="24"/>
             </w:rPr>
           </w:pPr>
-          <w:hyperlink w:anchor="_Toc450241321" w:history="1">
+          <w:hyperlink w:anchor="_Toc450663722" w:history="1">
             <w:r>
               <w:rPr>
                 <w:rStyle w:val="Hyperlink"/>
@@ -916,7 +918,7 @@
                 <w:noProof/>
                 <w:webHidden/>
               </w:rPr>
-              <w:instrText xml:space="preserve"> PAGEREF _Toc450241321 \h </w:instrText>
+              <w:instrText xml:space="preserve"> PAGEREF _Toc450663722 \h </w:instrText>
             </w:r>
             <w:r>
               <w:rPr>
@@ -957,7 +959,7 @@
               <w:szCs w:val="24"/>
             </w:rPr>
           </w:pPr>
-          <w:hyperlink w:anchor="_Toc450241322" w:history="1">
+          <w:hyperlink w:anchor="_Toc450663723" w:history="1">
             <w:r>
               <w:rPr>
                 <w:rStyle w:val="Hyperlink"/>
@@ -984,7 +986,7 @@
                 <w:noProof/>
                 <w:webHidden/>
               </w:rPr>
-              <w:instrText xml:space="preserve"> PAGEREF _Toc450241322 \h </w:instrText>
+              <w:instrText xml:space="preserve"> PAGEREF _Toc450663723 \h </w:instrText>
             </w:r>
             <w:r>
               <w:rPr>
@@ -1025,7 +1027,7 @@
               <w:szCs w:val="24"/>
             </w:rPr>
           </w:pPr>
-          <w:hyperlink w:anchor="_Toc450241323" w:history="1">
+          <w:hyperlink w:anchor="_Toc450663724" w:history="1">
             <w:r>
               <w:rPr>
                 <w:rStyle w:val="Hyperlink"/>
@@ -1052,7 +1054,7 @@
                 <w:noProof/>
                 <w:webHidden/>
               </w:rPr>
-              <w:instrText xml:space="preserve"> PAGEREF _Toc450241323 \h </w:instrText>
+              <w:instrText xml:space="preserve"> PAGEREF _Toc450663724 \h </w:instrText>
             </w:r>
             <w:r>
               <w:rPr>
@@ -1093,7 +1095,7 @@
               <w:szCs w:val="24"/>
             </w:rPr>
           </w:pPr>
-          <w:hyperlink w:anchor="_Toc450241324" w:history="1">
+          <w:hyperlink w:anchor="_Toc450663725" w:history="1">
             <w:r>
               <w:rPr>
                 <w:rStyle w:val="Hyperlink"/>
@@ -1120,7 +1122,7 @@
                 <w:noProof/>
                 <w:webHidden/>
               </w:rPr>
-              <w:instrText xml:space="preserve"> PAGEREF _Toc450241324 \h </w:instrText>
+              <w:instrText xml:space="preserve"> PAGEREF _Toc450663725 \h </w:instrText>
             </w:r>
             <w:r>
               <w:rPr>
@@ -1161,7 +1163,7 @@
               <w:szCs w:val="24"/>
             </w:rPr>
           </w:pPr>
-          <w:hyperlink w:anchor="_Toc450241325" w:history="1">
+          <w:hyperlink w:anchor="_Toc450663726" w:history="1">
             <w:r>
               <w:rPr>
                 <w:rStyle w:val="Hyperlink"/>
@@ -1188,7 +1190,7 @@
                 <w:noProof/>
                 <w:webHidden/>
               </w:rPr>
-              <w:instrText xml:space="preserve"> PAGEREF _Toc450241325 \h </w:instrText>
+              <w:instrText xml:space="preserve"> PAGEREF _Toc450663726 \h </w:instrText>
             </w:r>
             <w:r>
               <w:rPr>
@@ -1229,7 +1231,7 @@
               <w:szCs w:val="24"/>
             </w:rPr>
           </w:pPr>
-          <w:hyperlink w:anchor="_Toc450241326" w:history="1">
+          <w:hyperlink w:anchor="_Toc450663727" w:history="1">
             <w:r>
               <w:rPr>
                 <w:rStyle w:val="Hyperlink"/>
@@ -1256,7 +1258,7 @@
                 <w:noProof/>
                 <w:webHidden/>
               </w:rPr>
-              <w:instrText xml:space="preserve"> PAGEREF _Toc450241326 \h </w:instrText>
+              <w:instrText xml:space="preserve"> PAGEREF _Toc450663727 \h </w:instrText>
             </w:r>
             <w:r>
               <w:rPr>
@@ -1297,7 +1299,7 @@
               <w:szCs w:val="24"/>
             </w:rPr>
           </w:pPr>
-          <w:hyperlink w:anchor="_Toc450241327" w:history="1">
+          <w:hyperlink w:anchor="_Toc450663728" w:history="1">
             <w:r>
               <w:rPr>
                 <w:rStyle w:val="Hyperlink"/>
@@ -1324,7 +1326,7 @@
                 <w:noProof/>
                 <w:webHidden/>
               </w:rPr>
-              <w:instrText xml:space="preserve"> PAGEREF _Toc450241327 \h </w:instrText>
+              <w:instrText xml:space="preserve"> PAGEREF _Toc450663728 \h </w:instrText>
             </w:r>
             <w:r>
               <w:rPr>
@@ -1365,7 +1367,7 @@
               <w:szCs w:val="24"/>
             </w:rPr>
           </w:pPr>
-          <w:hyperlink w:anchor="_Toc450241328" w:history="1">
+          <w:hyperlink w:anchor="_Toc450663729" w:history="1">
             <w:r>
               <w:rPr>
                 <w:rStyle w:val="Hyperlink"/>
@@ -1392,7 +1394,7 @@
                 <w:noProof/>
                 <w:webHidden/>
               </w:rPr>
-              <w:instrText xml:space="preserve"> PAGEREF _Toc450241328 \h </w:instrText>
+              <w:instrText xml:space="preserve"> PAGEREF _Toc450663729 \h </w:instrText>
             </w:r>
             <w:r>
               <w:rPr>
@@ -1433,7 +1435,7 @@
               <w:szCs w:val="24"/>
             </w:rPr>
           </w:pPr>
-          <w:hyperlink w:anchor="_Toc450241329" w:history="1">
+          <w:hyperlink w:anchor="_Toc450663730" w:history="1">
             <w:r>
               <w:rPr>
                 <w:rStyle w:val="Hyperlink"/>
@@ -1460,7 +1462,7 @@
                 <w:noProof/>
                 <w:webHidden/>
               </w:rPr>
-              <w:instrText xml:space="preserve"> PAGEREF _Toc450241329 \h </w:instrText>
+              <w:instrText xml:space="preserve"> PAGEREF _Toc450663730 \h </w:instrText>
             </w:r>
             <w:r>
               <w:rPr>
@@ -1501,7 +1503,7 @@
               <w:szCs w:val="24"/>
             </w:rPr>
           </w:pPr>
-          <w:hyperlink w:anchor="_Toc450241330" w:history="1">
+          <w:hyperlink w:anchor="_Toc450663731" w:history="1">
             <w:r>
               <w:rPr>
                 <w:rStyle w:val="Hyperlink"/>
@@ -1528,7 +1530,7 @@
                 <w:noProof/>
                 <w:webHidden/>
               </w:rPr>
-              <w:instrText xml:space="preserve"> PAGEREF _Toc450241330 \h </w:instrText>
+              <w:instrText xml:space="preserve"> PAGEREF _Toc450663731 \h </w:instrText>
             </w:r>
             <w:r>
               <w:rPr>
@@ -1569,7 +1571,7 @@
               <w:szCs w:val="24"/>
             </w:rPr>
           </w:pPr>
-          <w:hyperlink w:anchor="_Toc450241331" w:history="1">
+          <w:hyperlink w:anchor="_Toc450663732" w:history="1">
             <w:r>
               <w:rPr>
                 <w:rStyle w:val="Hyperlink"/>
@@ -1596,7 +1598,7 @@
                 <w:noProof/>
                 <w:webHidden/>
               </w:rPr>
-              <w:instrText xml:space="preserve"> PAGEREF _Toc450241331 \h </w:instrText>
+              <w:instrText xml:space="preserve"> PAGEREF _Toc450663732 \h </w:instrText>
             </w:r>
             <w:r>
               <w:rPr>
@@ -1637,7 +1639,7 @@
               <w:szCs w:val="24"/>
             </w:rPr>
           </w:pPr>
-          <w:hyperlink w:anchor="_Toc450241332" w:history="1">
+          <w:hyperlink w:anchor="_Toc450663733" w:history="1">
             <w:r>
               <w:rPr>
                 <w:rStyle w:val="Hyperlink"/>
@@ -1664,7 +1666,7 @@
                 <w:noProof/>
                 <w:webHidden/>
               </w:rPr>
-              <w:instrText xml:space="preserve"> PAGEREF _Toc450241332 \h </w:instrText>
+              <w:instrText xml:space="preserve"> PAGEREF _Toc450663733 \h </w:instrText>
             </w:r>
             <w:r>
               <w:rPr>
@@ -1705,7 +1707,7 @@
               <w:szCs w:val="24"/>
             </w:rPr>
           </w:pPr>
-          <w:hyperlink w:anchor="_Toc450241333" w:history="1">
+          <w:hyperlink w:anchor="_Toc450663734" w:history="1">
             <w:r>
               <w:rPr>
                 <w:rStyle w:val="Hyperlink"/>
@@ -1732,7 +1734,7 @@
                 <w:noProof/>
                 <w:webHidden/>
               </w:rPr>
-              <w:instrText xml:space="preserve"> PAGEREF _Toc450241333 \h </w:instrText>
+              <w:instrText xml:space="preserve"> PAGEREF _Toc450663734 \h </w:instrText>
             </w:r>
             <w:r>
               <w:rPr>
@@ -1773,7 +1775,7 @@
               <w:szCs w:val="24"/>
             </w:rPr>
           </w:pPr>
-          <w:hyperlink w:anchor="_Toc450241334" w:history="1">
+          <w:hyperlink w:anchor="_Toc450663735" w:history="1">
             <w:r>
               <w:rPr>
                 <w:rStyle w:val="Hyperlink"/>
@@ -1800,7 +1802,7 @@
                 <w:noProof/>
                 <w:webHidden/>
               </w:rPr>
-              <w:instrText xml:space="preserve"> PAGEREF _Toc450241334 \h </w:instrText>
+              <w:instrText xml:space="preserve"> PAGEREF _Toc450663735 \h </w:instrText>
             </w:r>
             <w:r>
               <w:rPr>
@@ -1841,7 +1843,7 @@
               <w:szCs w:val="24"/>
             </w:rPr>
           </w:pPr>
-          <w:hyperlink w:anchor="_Toc450241335" w:history="1">
+          <w:hyperlink w:anchor="_Toc450663736" w:history="1">
             <w:r>
               <w:rPr>
                 <w:rStyle w:val="Hyperlink"/>
@@ -1868,7 +1870,7 @@
                 <w:noProof/>
                 <w:webHidden/>
               </w:rPr>
-              <w:instrText xml:space="preserve"> PAGEREF _Toc450241335 \h </w:instrText>
+              <w:instrText xml:space="preserve"> PAGEREF _Toc450663736 \h </w:instrText>
             </w:r>
             <w:r>
               <w:rPr>
@@ -1909,7 +1911,7 @@
               <w:szCs w:val="24"/>
             </w:rPr>
           </w:pPr>
-          <w:hyperlink w:anchor="_Toc450241336" w:history="1">
+          <w:hyperlink w:anchor="_Toc450663737" w:history="1">
             <w:r>
               <w:rPr>
                 <w:rStyle w:val="Hyperlink"/>
@@ -1936,7 +1938,7 @@
                 <w:noProof/>
                 <w:webHidden/>
               </w:rPr>
-              <w:instrText xml:space="preserve"> PAGEREF _Toc450241336 \h </w:instrText>
+              <w:instrText xml:space="preserve"> PAGEREF _Toc450663737 \h </w:instrText>
             </w:r>
             <w:r>
               <w:rPr>
@@ -1977,7 +1979,7 @@
               <w:szCs w:val="24"/>
             </w:rPr>
           </w:pPr>
-          <w:hyperlink w:anchor="_Toc450241337" w:history="1">
+          <w:hyperlink w:anchor="_Toc450663738" w:history="1">
             <w:r>
               <w:rPr>
                 <w:rStyle w:val="Hyperlink"/>
@@ -2004,7 +2006,7 @@
                 <w:noProof/>
                 <w:webHidden/>
               </w:rPr>
-              <w:instrText xml:space="preserve"> PAGEREF _Toc450241337 \h </w:instrText>
+              <w:instrText xml:space="preserve"> PAGEREF _Toc450663738 \h </w:instrText>
             </w:r>
             <w:r>
               <w:rPr>
@@ -2045,7 +2047,7 @@
               <w:szCs w:val="24"/>
             </w:rPr>
           </w:pPr>
-          <w:hyperlink w:anchor="_Toc450241338" w:history="1">
+          <w:hyperlink w:anchor="_Toc450663739" w:history="1">
             <w:r>
               <w:rPr>
                 <w:rStyle w:val="Hyperlink"/>
@@ -2072,7 +2074,7 @@
                 <w:noProof/>
                 <w:webHidden/>
               </w:rPr>
-              <w:instrText xml:space="preserve"> PAGEREF _Toc450241338 \h </w:instrText>
+              <w:instrText xml:space="preserve"> PAGEREF _Toc450663739 \h </w:instrText>
             </w:r>
             <w:r>
               <w:rPr>
@@ -2113,7 +2115,7 @@
               <w:szCs w:val="24"/>
             </w:rPr>
           </w:pPr>
-          <w:hyperlink w:anchor="_Toc450241339" w:history="1">
+          <w:hyperlink w:anchor="_Toc450663740" w:history="1">
             <w:r>
               <w:rPr>
                 <w:rStyle w:val="Hyperlink"/>
@@ -2140,7 +2142,7 @@
                 <w:noProof/>
                 <w:webHidden/>
               </w:rPr>
-              <w:instrText xml:space="preserve"> PAGEREF _Toc450241339 \h </w:instrText>
+              <w:instrText xml:space="preserve"> PAGEREF _Toc450663740 \h </w:instrText>
             </w:r>
             <w:r>
               <w:rPr>
@@ -2181,7 +2183,7 @@
               <w:szCs w:val="24"/>
             </w:rPr>
           </w:pPr>
-          <w:hyperlink w:anchor="_Toc450241340" w:history="1">
+          <w:hyperlink w:anchor="_Toc450663741" w:history="1">
             <w:r>
               <w:rPr>
                 <w:rStyle w:val="Hyperlink"/>
@@ -2208,7 +2210,7 @@
                 <w:noProof/>
                 <w:webHidden/>
               </w:rPr>
-              <w:instrText xml:space="preserve"> PAGEREF _Toc450241340 \h </w:instrText>
+              <w:instrText xml:space="preserve"> PAGEREF _Toc450663741 \h </w:instrText>
             </w:r>
             <w:r>
               <w:rPr>
@@ -2249,7 +2251,7 @@
               <w:szCs w:val="24"/>
             </w:rPr>
           </w:pPr>
-          <w:hyperlink w:anchor="_Toc450241341" w:history="1">
+          <w:hyperlink w:anchor="_Toc450663742" w:history="1">
             <w:r>
               <w:rPr>
                 <w:rStyle w:val="Hyperlink"/>
@@ -2276,7 +2278,7 @@
                 <w:noProof/>
                 <w:webHidden/>
               </w:rPr>
-              <w:instrText xml:space="preserve"> PAGEREF _Toc450241341 \h </w:instrText>
+              <w:instrText xml:space="preserve"> PAGEREF _Toc450663742 \h </w:instrText>
             </w:r>
             <w:r>
               <w:rPr>
@@ -2317,7 +2319,7 @@
               <w:szCs w:val="24"/>
             </w:rPr>
           </w:pPr>
-          <w:hyperlink w:anchor="_Toc450241342" w:history="1">
+          <w:hyperlink w:anchor="_Toc450663743" w:history="1">
             <w:r>
               <w:rPr>
                 <w:rStyle w:val="Hyperlink"/>
@@ -2344,7 +2346,7 @@
                 <w:noProof/>
                 <w:webHidden/>
               </w:rPr>
-              <w:instrText xml:space="preserve"> PAGEREF _Toc450241342 \h </w:instrText>
+              <w:instrText xml:space="preserve"> PAGEREF _Toc450663743 \h </w:instrText>
             </w:r>
             <w:r>
               <w:rPr>
@@ -2385,7 +2387,7 @@
               <w:szCs w:val="24"/>
             </w:rPr>
           </w:pPr>
-          <w:hyperlink w:anchor="_Toc450241343" w:history="1">
+          <w:hyperlink w:anchor="_Toc450663744" w:history="1">
             <w:r>
               <w:rPr>
                 <w:rStyle w:val="Hyperlink"/>
@@ -2412,7 +2414,7 @@
                 <w:noProof/>
                 <w:webHidden/>
               </w:rPr>
-              <w:instrText xml:space="preserve"> PAGEREF _Toc450241343 \h </w:instrText>
+              <w:instrText xml:space="preserve"> PAGEREF _Toc450663744 \h </w:instrText>
             </w:r>
             <w:r>
               <w:rPr>
@@ -2453,7 +2455,7 @@
               <w:szCs w:val="24"/>
             </w:rPr>
           </w:pPr>
-          <w:hyperlink w:anchor="_Toc450241344" w:history="1">
+          <w:hyperlink w:anchor="_Toc450663745" w:history="1">
             <w:r>
               <w:rPr>
                 <w:rStyle w:val="Hyperlink"/>
@@ -2480,7 +2482,7 @@
                 <w:noProof/>
                 <w:webHidden/>
               </w:rPr>
-              <w:instrText xml:space="preserve"> PAGEREF _Toc450241344 \h </w:instrText>
+              <w:instrText xml:space="preserve"> PAGEREF _Toc450663745 \h </w:instrText>
             </w:r>
             <w:r>
               <w:rPr>
@@ -2521,7 +2523,7 @@
               <w:szCs w:val="24"/>
             </w:rPr>
           </w:pPr>
-          <w:hyperlink w:anchor="_Toc450241345" w:history="1">
+          <w:hyperlink w:anchor="_Toc450663746" w:history="1">
             <w:r>
               <w:rPr>
                 <w:rStyle w:val="Hyperlink"/>
@@ -2548,7 +2550,7 @@
                 <w:noProof/>
                 <w:webHidden/>
               </w:rPr>
-              <w:instrText xml:space="preserve"> PAGEREF _Toc450241345 \h </w:instrText>
+              <w:instrText xml:space="preserve"> PAGEREF _Toc450663746 \h </w:instrText>
             </w:r>
             <w:r>
               <w:rPr>
@@ -2589,7 +2591,7 @@
               <w:szCs w:val="24"/>
             </w:rPr>
           </w:pPr>
-          <w:hyperlink w:anchor="_Toc450241346" w:history="1">
+          <w:hyperlink w:anchor="_Toc450663747" w:history="1">
             <w:r>
               <w:rPr>
                 <w:rStyle w:val="Hyperlink"/>
@@ -2616,7 +2618,7 @@
                 <w:noProof/>
                 <w:webHidden/>
               </w:rPr>
-              <w:instrText xml:space="preserve"> PAGEREF _Toc450241346 \h </w:instrText>
+              <w:instrText xml:space="preserve"> PAGEREF _Toc450663747 \h </w:instrText>
             </w:r>
             <w:r>
               <w:rPr>
@@ -2657,7 +2659,7 @@
               <w:szCs w:val="24"/>
             </w:rPr>
           </w:pPr>
-          <w:hyperlink w:anchor="_Toc450241347" w:history="1">
+          <w:hyperlink w:anchor="_Toc450663748" w:history="1">
             <w:r>
               <w:rPr>
                 <w:rStyle w:val="Hyperlink"/>
@@ -2684,7 +2686,7 @@
                 <w:noProof/>
                 <w:webHidden/>
               </w:rPr>
-              <w:instrText xml:space="preserve"> PAGEREF _Toc450241347 \h </w:instrText>
+              <w:instrText xml:space="preserve"> PAGEREF _Toc450663748 \h </w:instrText>
             </w:r>
             <w:r>
               <w:rPr>
@@ -2725,7 +2727,7 @@
               <w:szCs w:val="24"/>
             </w:rPr>
           </w:pPr>
-          <w:hyperlink w:anchor="_Toc450241348" w:history="1">
+          <w:hyperlink w:anchor="_Toc450663749" w:history="1">
             <w:r>
               <w:rPr>
                 <w:rStyle w:val="Hyperlink"/>
@@ -2752,7 +2754,7 @@
                 <w:noProof/>
                 <w:webHidden/>
               </w:rPr>
-              <w:instrText xml:space="preserve"> PAGEREF _Toc450241348 \h </w:instrText>
+              <w:instrText xml:space="preserve"> PAGEREF _Toc450663749 \h </w:instrText>
             </w:r>
             <w:r>
               <w:rPr>
@@ -2793,7 +2795,7 @@
               <w:szCs w:val="24"/>
             </w:rPr>
           </w:pPr>
-          <w:hyperlink w:anchor="_Toc450241349" w:history="1">
+          <w:hyperlink w:anchor="_Toc450663750" w:history="1">
             <w:r>
               <w:rPr>
                 <w:rStyle w:val="Hyperlink"/>
@@ -2820,7 +2822,7 @@
                 <w:noProof/>
                 <w:webHidden/>
               </w:rPr>
-              <w:instrText xml:space="preserve"> PAGEREF _Toc450241349 \h </w:instrText>
+              <w:instrText xml:space="preserve"> PAGEREF _Toc450663750 \h </w:instrText>
             </w:r>
             <w:r>
               <w:rPr>
@@ -2861,7 +2863,7 @@
               <w:szCs w:val="24"/>
             </w:rPr>
           </w:pPr>
-          <w:hyperlink w:anchor="_Toc450241350" w:history="1">
+          <w:hyperlink w:anchor="_Toc450663751" w:history="1">
             <w:r>
               <w:rPr>
                 <w:rStyle w:val="Hyperlink"/>
@@ -2888,7 +2890,7 @@
                 <w:noProof/>
                 <w:webHidden/>
               </w:rPr>
-              <w:instrText xml:space="preserve"> PAGEREF _Toc450241350 \h </w:instrText>
+              <w:instrText xml:space="preserve"> PAGEREF _Toc450663751 \h </w:instrText>
             </w:r>
             <w:r>
               <w:rPr>
@@ -2929,7 +2931,7 @@
               <w:szCs w:val="24"/>
             </w:rPr>
           </w:pPr>
-          <w:hyperlink w:anchor="_Toc450241351" w:history="1">
+          <w:hyperlink w:anchor="_Toc450663752" w:history="1">
             <w:r>
               <w:rPr>
                 <w:rStyle w:val="Hyperlink"/>
@@ -2956,7 +2958,7 @@
                 <w:noProof/>
                 <w:webHidden/>
               </w:rPr>
-              <w:instrText xml:space="preserve"> PAGEREF _Toc450241351 \h </w:instrText>
+              <w:instrText xml:space="preserve"> PAGEREF _Toc450663752 \h </w:instrText>
             </w:r>
             <w:r>
               <w:rPr>
@@ -2997,7 +2999,7 @@
               <w:szCs w:val="24"/>
             </w:rPr>
           </w:pPr>
-          <w:hyperlink w:anchor="_Toc450241352" w:history="1">
+          <w:hyperlink w:anchor="_Toc450663753" w:history="1">
             <w:r>
               <w:rPr>
                 <w:rStyle w:val="Hyperlink"/>
@@ -3024,7 +3026,7 @@
                 <w:noProof/>
                 <w:webHidden/>
               </w:rPr>
-              <w:instrText xml:space="preserve"> PAGEREF _Toc450241352 \h </w:instrText>
+              <w:instrText xml:space="preserve"> PAGEREF _Toc450663753 \h </w:instrText>
             </w:r>
             <w:r>
               <w:rPr>
@@ -3065,7 +3067,7 @@
               <w:szCs w:val="24"/>
             </w:rPr>
           </w:pPr>
-          <w:hyperlink w:anchor="_Toc450241353" w:history="1">
+          <w:hyperlink w:anchor="_Toc450663754" w:history="1">
             <w:r>
               <w:rPr>
                 <w:rStyle w:val="Hyperlink"/>
@@ -3092,7 +3094,7 @@
                 <w:noProof/>
                 <w:webHidden/>
               </w:rPr>
-              <w:instrText xml:space="preserve"> PAGEREF _Toc450241353 \h </w:instrText>
+              <w:instrText xml:space="preserve"> PAGEREF _Toc450663754 \h </w:instrText>
             </w:r>
             <w:r>
               <w:rPr>
@@ -3133,7 +3135,7 @@
               <w:szCs w:val="24"/>
             </w:rPr>
           </w:pPr>
-          <w:hyperlink w:anchor="_Toc450241354" w:history="1">
+          <w:hyperlink w:anchor="_Toc450663755" w:history="1">
             <w:r>
               <w:rPr>
                 <w:rStyle w:val="Hyperlink"/>
@@ -3160,7 +3162,7 @@
                 <w:noProof/>
                 <w:webHidden/>
               </w:rPr>
-              <w:instrText xml:space="preserve"> PAGEREF _Toc450241354 \h </w:instrText>
+              <w:instrText xml:space="preserve"> PAGEREF _Toc450663755 \h </w:instrText>
             </w:r>
             <w:r>
               <w:rPr>
@@ -3201,7 +3203,7 @@
               <w:szCs w:val="24"/>
             </w:rPr>
           </w:pPr>
-          <w:hyperlink w:anchor="_Toc450241355" w:history="1">
+          <w:hyperlink w:anchor="_Toc450663756" w:history="1">
             <w:r>
               <w:rPr>
                 <w:rStyle w:val="Hyperlink"/>
@@ -3228,7 +3230,7 @@
                 <w:noProof/>
                 <w:webHidden/>
               </w:rPr>
-              <w:instrText xml:space="preserve"> PAGEREF _Toc450241355 \h </w:instrText>
+              <w:instrText xml:space="preserve"> PAGEREF _Toc450663756 \h </w:instrText>
             </w:r>
             <w:r>
               <w:rPr>
@@ -3269,7 +3271,7 @@
               <w:szCs w:val="24"/>
             </w:rPr>
           </w:pPr>
-          <w:hyperlink w:anchor="_Toc450241356" w:history="1">
+          <w:hyperlink w:anchor="_Toc450663757" w:history="1">
             <w:r>
               <w:rPr>
                 <w:rStyle w:val="Hyperlink"/>
@@ -3296,7 +3298,7 @@
                 <w:noProof/>
                 <w:webHidden/>
               </w:rPr>
-              <w:instrText xml:space="preserve"> PAGEREF _Toc450241356 \h </w:instrText>
+              <w:instrText xml:space="preserve"> PAGEREF _Toc450663757 \h </w:instrText>
             </w:r>
             <w:r>
               <w:rPr>
@@ -3337,7 +3339,7 @@
               <w:szCs w:val="24"/>
             </w:rPr>
           </w:pPr>
-          <w:hyperlink w:anchor="_Toc450241357" w:history="1">
+          <w:hyperlink w:anchor="_Toc450663758" w:history="1">
             <w:r>
               <w:rPr>
                 <w:rStyle w:val="Hyperlink"/>
@@ -3364,7 +3366,7 @@
                 <w:noProof/>
                 <w:webHidden/>
               </w:rPr>
-              <w:instrText xml:space="preserve"> PAGEREF _Toc450241357 \h </w:instrText>
+              <w:instrText xml:space="preserve"> PAGEREF _Toc450663758 \h </w:instrText>
             </w:r>
             <w:r>
               <w:rPr>
@@ -3405,7 +3407,7 @@
               <w:szCs w:val="24"/>
             </w:rPr>
           </w:pPr>
-          <w:hyperlink w:anchor="_Toc450241358" w:history="1">
+          <w:hyperlink w:anchor="_Toc450663759" w:history="1">
             <w:r>
               <w:rPr>
                 <w:rStyle w:val="Hyperlink"/>
@@ -3432,7 +3434,7 @@
                 <w:noProof/>
                 <w:webHidden/>
               </w:rPr>
-              <w:instrText xml:space="preserve"> PAGEREF _Toc450241358 \h </w:instrText>
+              <w:instrText xml:space="preserve"> PAGEREF _Toc450663759 \h </w:instrText>
             </w:r>
             <w:r>
               <w:rPr>
@@ -3473,7 +3475,7 @@
               <w:szCs w:val="24"/>
             </w:rPr>
           </w:pPr>
-          <w:hyperlink w:anchor="_Toc450241359" w:history="1">
+          <w:hyperlink w:anchor="_Toc450663760" w:history="1">
             <w:r>
               <w:rPr>
                 <w:rStyle w:val="Hyperlink"/>
@@ -3500,7 +3502,7 @@
                 <w:noProof/>
                 <w:webHidden/>
               </w:rPr>
-              <w:instrText xml:space="preserve"> PAGEREF _Toc450241359 \h </w:instrText>
+              <w:instrText xml:space="preserve"> PAGEREF _Toc450663760 \h </w:instrText>
             </w:r>
             <w:r>
               <w:rPr>
@@ -3541,7 +3543,7 @@
               <w:szCs w:val="24"/>
             </w:rPr>
           </w:pPr>
-          <w:hyperlink w:anchor="_Toc450241360" w:history="1">
+          <w:hyperlink w:anchor="_Toc450663761" w:history="1">
             <w:r>
               <w:rPr>
                 <w:rStyle w:val="Hyperlink"/>
@@ -3568,7 +3570,7 @@
                 <w:noProof/>
                 <w:webHidden/>
               </w:rPr>
-              <w:instrText xml:space="preserve"> PAGEREF _Toc450241360 \h </w:instrText>
+              <w:instrText xml:space="preserve"> PAGEREF _Toc450663761 \h </w:instrText>
             </w:r>
             <w:r>
               <w:rPr>
@@ -3609,7 +3611,7 @@
               <w:szCs w:val="24"/>
             </w:rPr>
           </w:pPr>
-          <w:hyperlink w:anchor="_Toc450241361" w:history="1">
+          <w:hyperlink w:anchor="_Toc450663762" w:history="1">
             <w:r>
               <w:rPr>
                 <w:rStyle w:val="Hyperlink"/>
@@ -3636,7 +3638,7 @@
                 <w:noProof/>
                 <w:webHidden/>
               </w:rPr>
-              <w:instrText xml:space="preserve"> PAGEREF _Toc450241361 \h </w:instrText>
+              <w:instrText xml:space="preserve"> PAGEREF _Toc450663762 \h </w:instrText>
             </w:r>
             <w:r>
               <w:rPr>
@@ -3677,7 +3679,7 @@
               <w:szCs w:val="24"/>
             </w:rPr>
           </w:pPr>
-          <w:hyperlink w:anchor="_Toc450241362" w:history="1">
+          <w:hyperlink w:anchor="_Toc450663763" w:history="1">
             <w:r>
               <w:rPr>
                 <w:rStyle w:val="Hyperlink"/>
@@ -3704,7 +3706,7 @@
                 <w:noProof/>
                 <w:webHidden/>
               </w:rPr>
-              <w:instrText xml:space="preserve"> PAGEREF _Toc450241362 \h </w:instrText>
+              <w:instrText xml:space="preserve"> PAGEREF _Toc450663763 \h </w:instrText>
             </w:r>
             <w:r>
               <w:rPr>
@@ -3745,7 +3747,7 @@
               <w:szCs w:val="24"/>
             </w:rPr>
           </w:pPr>
-          <w:hyperlink w:anchor="_Toc450241363" w:history="1">
+          <w:hyperlink w:anchor="_Toc450663764" w:history="1">
             <w:r>
               <w:rPr>
                 <w:rStyle w:val="Hyperlink"/>
@@ -3772,7 +3774,7 @@
                 <w:noProof/>
                 <w:webHidden/>
               </w:rPr>
-              <w:instrText xml:space="preserve"> PAGEREF _Toc450241363 \h </w:instrText>
+              <w:instrText xml:space="preserve"> PAGEREF _Toc450663764 \h </w:instrText>
             </w:r>
             <w:r>
               <w:rPr>
@@ -3813,7 +3815,7 @@
               <w:szCs w:val="24"/>
             </w:rPr>
           </w:pPr>
-          <w:hyperlink w:anchor="_Toc450241364" w:history="1">
+          <w:hyperlink w:anchor="_Toc450663765" w:history="1">
             <w:r>
               <w:rPr>
                 <w:rStyle w:val="Hyperlink"/>
@@ -3840,7 +3842,7 @@
                 <w:noProof/>
                 <w:webHidden/>
               </w:rPr>
-              <w:instrText xml:space="preserve"> PAGEREF _Toc450241364 \h </w:instrText>
+              <w:instrText xml:space="preserve"> PAGEREF _Toc450663765 \h </w:instrText>
             </w:r>
             <w:r>
               <w:rPr>
@@ -3881,7 +3883,7 @@
               <w:szCs w:val="24"/>
             </w:rPr>
           </w:pPr>
-          <w:hyperlink w:anchor="_Toc450241365" w:history="1">
+          <w:hyperlink w:anchor="_Toc450663766" w:history="1">
             <w:r>
               <w:rPr>
                 <w:rStyle w:val="Hyperlink"/>
@@ -3908,7 +3910,7 @@
                 <w:noProof/>
                 <w:webHidden/>
               </w:rPr>
-              <w:instrText xml:space="preserve"> PAGEREF _Toc450241365 \h </w:instrText>
+              <w:instrText xml:space="preserve"> PAGEREF _Toc450663766 \h </w:instrText>
             </w:r>
             <w:r>
               <w:rPr>
@@ -3949,7 +3951,7 @@
               <w:szCs w:val="24"/>
             </w:rPr>
           </w:pPr>
-          <w:hyperlink w:anchor="_Toc450241366" w:history="1">
+          <w:hyperlink w:anchor="_Toc450663767" w:history="1">
             <w:r>
               <w:rPr>
                 <w:rStyle w:val="Hyperlink"/>
@@ -3976,7 +3978,7 @@
                 <w:noProof/>
                 <w:webHidden/>
               </w:rPr>
-              <w:instrText xml:space="preserve"> PAGEREF _Toc450241366 \h </w:instrText>
+              <w:instrText xml:space="preserve"> PAGEREF _Toc450663767 \h </w:instrText>
             </w:r>
             <w:r>
               <w:rPr>
@@ -4017,7 +4019,7 @@
               <w:szCs w:val="24"/>
             </w:rPr>
           </w:pPr>
-          <w:hyperlink w:anchor="_Toc450241367" w:history="1">
+          <w:hyperlink w:anchor="_Toc450663768" w:history="1">
             <w:r>
               <w:rPr>
                 <w:rStyle w:val="Hyperlink"/>
@@ -4044,7 +4046,7 @@
                 <w:noProof/>
                 <w:webHidden/>
               </w:rPr>
-              <w:instrText xml:space="preserve"> PAGEREF _Toc450241367 \h </w:instrText>
+              <w:instrText xml:space="preserve"> PAGEREF _Toc450663768 \h </w:instrText>
             </w:r>
             <w:r>
               <w:rPr>
@@ -4085,7 +4087,7 @@
               <w:szCs w:val="24"/>
             </w:rPr>
           </w:pPr>
-          <w:hyperlink w:anchor="_Toc450241368" w:history="1">
+          <w:hyperlink w:anchor="_Toc450663769" w:history="1">
             <w:r>
               <w:rPr>
                 <w:rStyle w:val="Hyperlink"/>
@@ -4112,7 +4114,7 @@
                 <w:noProof/>
                 <w:webHidden/>
               </w:rPr>
-              <w:instrText xml:space="preserve"> PAGEREF _Toc450241368 \h </w:instrText>
+              <w:instrText xml:space="preserve"> PAGEREF _Toc450663769 \h </w:instrText>
             </w:r>
             <w:r>
               <w:rPr>
@@ -4153,7 +4155,7 @@
               <w:szCs w:val="24"/>
             </w:rPr>
           </w:pPr>
-          <w:hyperlink w:anchor="_Toc450241369" w:history="1">
+          <w:hyperlink w:anchor="_Toc450663770" w:history="1">
             <w:r>
               <w:rPr>
                 <w:rStyle w:val="Hyperlink"/>
@@ -4180,7 +4182,7 @@
                 <w:noProof/>
                 <w:webHidden/>
               </w:rPr>
-              <w:instrText xml:space="preserve"> PAGEREF _Toc450241369 \h </w:instrText>
+              <w:instrText xml:space="preserve"> PAGEREF _Toc450663770 \h </w:instrText>
             </w:r>
             <w:r>
               <w:rPr>
@@ -4221,7 +4223,7 @@
               <w:szCs w:val="24"/>
             </w:rPr>
           </w:pPr>
-          <w:hyperlink w:anchor="_Toc450241370" w:history="1">
+          <w:hyperlink w:anchor="_Toc450663771" w:history="1">
             <w:r>
               <w:rPr>
                 <w:rStyle w:val="Hyperlink"/>
@@ -4248,7 +4250,7 @@
                 <w:noProof/>
                 <w:webHidden/>
               </w:rPr>
-              <w:instrText xml:space="preserve"> PAGEREF _Toc450241370 \h </w:instrText>
+              <w:instrText xml:space="preserve"> PAGEREF _Toc450663771 \h </w:instrText>
             </w:r>
             <w:r>
               <w:rPr>
@@ -4289,7 +4291,7 @@
               <w:szCs w:val="24"/>
             </w:rPr>
           </w:pPr>
-          <w:hyperlink w:anchor="_Toc450241371" w:history="1">
+          <w:hyperlink w:anchor="_Toc450663772" w:history="1">
             <w:r>
               <w:rPr>
                 <w:rStyle w:val="Hyperlink"/>
@@ -4316,7 +4318,7 @@
                 <w:noProof/>
                 <w:webHidden/>
               </w:rPr>
-              <w:instrText xml:space="preserve"> PAGEREF _Toc450241371 \h </w:instrText>
+              <w:instrText xml:space="preserve"> PAGEREF _Toc450663772 \h </w:instrText>
             </w:r>
             <w:r>
               <w:rPr>
@@ -4357,7 +4359,7 @@
               <w:szCs w:val="24"/>
             </w:rPr>
           </w:pPr>
-          <w:hyperlink w:anchor="_Toc450241372" w:history="1">
+          <w:hyperlink w:anchor="_Toc450663773" w:history="1">
             <w:r>
               <w:rPr>
                 <w:rStyle w:val="Hyperlink"/>
@@ -4384,7 +4386,7 @@
                 <w:noProof/>
                 <w:webHidden/>
               </w:rPr>
-              <w:instrText xml:space="preserve"> PAGEREF _Toc450241372 \h </w:instrText>
+              <w:instrText xml:space="preserve"> PAGEREF _Toc450663773 \h </w:instrText>
             </w:r>
             <w:r>
               <w:rPr>
@@ -4425,7 +4427,7 @@
               <w:szCs w:val="24"/>
             </w:rPr>
           </w:pPr>
-          <w:hyperlink w:anchor="_Toc450241373" w:history="1">
+          <w:hyperlink w:anchor="_Toc450663774" w:history="1">
             <w:r>
               <w:rPr>
                 <w:rStyle w:val="Hyperlink"/>
@@ -4452,7 +4454,7 @@
                 <w:noProof/>
                 <w:webHidden/>
               </w:rPr>
-              <w:instrText xml:space="preserve"> PAGEREF _Toc450241373 \h </w:instrText>
+              <w:instrText xml:space="preserve"> PAGEREF _Toc450663774 \h </w:instrText>
             </w:r>
             <w:r>
               <w:rPr>
@@ -4493,7 +4495,7 @@
               <w:szCs w:val="24"/>
             </w:rPr>
           </w:pPr>
-          <w:hyperlink w:anchor="_Toc450241374" w:history="1">
+          <w:hyperlink w:anchor="_Toc450663775" w:history="1">
             <w:r>
               <w:rPr>
                 <w:rStyle w:val="Hyperlink"/>
@@ -4520,7 +4522,7 @@
                 <w:noProof/>
                 <w:webHidden/>
               </w:rPr>
-              <w:instrText xml:space="preserve"> PAGEREF _Toc450241374 \h </w:instrText>
+              <w:instrText xml:space="preserve"> PAGEREF _Toc450663775 \h </w:instrText>
             </w:r>
             <w:r>
               <w:rPr>
@@ -4561,7 +4563,7 @@
               <w:szCs w:val="24"/>
             </w:rPr>
           </w:pPr>
-          <w:hyperlink w:anchor="_Toc450241375" w:history="1">
+          <w:hyperlink w:anchor="_Toc450663776" w:history="1">
             <w:r>
               <w:rPr>
                 <w:rStyle w:val="Hyperlink"/>
@@ -4588,7 +4590,7 @@
                 <w:noProof/>
                 <w:webHidden/>
               </w:rPr>
-              <w:instrText xml:space="preserve"> PAGEREF _Toc450241375 \h </w:instrText>
+              <w:instrText xml:space="preserve"> PAGEREF _Toc450663776 \h </w:instrText>
             </w:r>
             <w:r>
               <w:rPr>
@@ -4629,7 +4631,7 @@
               <w:szCs w:val="24"/>
             </w:rPr>
           </w:pPr>
-          <w:hyperlink w:anchor="_Toc450241376" w:history="1">
+          <w:hyperlink w:anchor="_Toc450663777" w:history="1">
             <w:r>
               <w:rPr>
                 <w:rStyle w:val="Hyperlink"/>
@@ -4656,7 +4658,7 @@
                 <w:noProof/>
                 <w:webHidden/>
               </w:rPr>
-              <w:instrText xml:space="preserve"> PAGEREF _Toc450241376 \h </w:instrText>
+              <w:instrText xml:space="preserve"> PAGEREF _Toc450663777 \h </w:instrText>
             </w:r>
             <w:r>
               <w:rPr>
@@ -4697,7 +4699,7 @@
               <w:szCs w:val="24"/>
             </w:rPr>
           </w:pPr>
-          <w:hyperlink w:anchor="_Toc450241377" w:history="1">
+          <w:hyperlink w:anchor="_Toc450663778" w:history="1">
             <w:r>
               <w:rPr>
                 <w:rStyle w:val="Hyperlink"/>
@@ -4724,7 +4726,7 @@
                 <w:noProof/>
                 <w:webHidden/>
               </w:rPr>
-              <w:instrText xml:space="preserve"> PAGEREF _Toc450241377 \h </w:instrText>
+              <w:instrText xml:space="preserve"> PAGEREF _Toc450663778 \h </w:instrText>
             </w:r>
             <w:r>
               <w:rPr>
@@ -4765,7 +4767,7 @@
               <w:szCs w:val="24"/>
             </w:rPr>
           </w:pPr>
-          <w:hyperlink w:anchor="_Toc450241378" w:history="1">
+          <w:hyperlink w:anchor="_Toc450663779" w:history="1">
             <w:r>
               <w:rPr>
                 <w:rStyle w:val="Hyperlink"/>
@@ -4792,7 +4794,7 @@
                 <w:noProof/>
                 <w:webHidden/>
               </w:rPr>
-              <w:instrText xml:space="preserve"> PAGEREF _Toc450241378 \h </w:instrText>
+              <w:instrText xml:space="preserve"> PAGEREF _Toc450663779 \h </w:instrText>
             </w:r>
             <w:r>
               <w:rPr>
@@ -4833,7 +4835,7 @@
               <w:szCs w:val="24"/>
             </w:rPr>
           </w:pPr>
-          <w:hyperlink w:anchor="_Toc450241379" w:history="1">
+          <w:hyperlink w:anchor="_Toc450663780" w:history="1">
             <w:r>
               <w:rPr>
                 <w:rStyle w:val="Hyperlink"/>
@@ -4860,7 +4862,7 @@
                 <w:noProof/>
                 <w:webHidden/>
               </w:rPr>
-              <w:instrText xml:space="preserve"> PAGEREF _Toc450241379 \h </w:instrText>
+              <w:instrText xml:space="preserve"> PAGEREF _Toc450663780 \h </w:instrText>
             </w:r>
             <w:r>
               <w:rPr>
@@ -4901,7 +4903,7 @@
               <w:szCs w:val="24"/>
             </w:rPr>
           </w:pPr>
-          <w:hyperlink w:anchor="_Toc450241380" w:history="1">
+          <w:hyperlink w:anchor="_Toc450663781" w:history="1">
             <w:r>
               <w:rPr>
                 <w:rStyle w:val="Hyperlink"/>
@@ -4928,7 +4930,7 @@
                 <w:noProof/>
                 <w:webHidden/>
               </w:rPr>
-              <w:instrText xml:space="preserve"> PAGEREF _Toc450241380 \h </w:instrText>
+              <w:instrText xml:space="preserve"> PAGEREF _Toc450663781 \h </w:instrText>
             </w:r>
             <w:r>
               <w:rPr>
@@ -4969,7 +4971,7 @@
               <w:szCs w:val="24"/>
             </w:rPr>
           </w:pPr>
-          <w:hyperlink w:anchor="_Toc450241381" w:history="1">
+          <w:hyperlink w:anchor="_Toc450663782" w:history="1">
             <w:r>
               <w:rPr>
                 <w:rStyle w:val="Hyperlink"/>
@@ -4996,7 +4998,7 @@
                 <w:noProof/>
                 <w:webHidden/>
               </w:rPr>
-              <w:instrText xml:space="preserve"> PAGEREF _Toc450241381 \h </w:instrText>
+              <w:instrText xml:space="preserve"> PAGEREF _Toc450663782 \h </w:instrText>
             </w:r>
             <w:r>
               <w:rPr>
@@ -5037,7 +5039,7 @@
               <w:szCs w:val="24"/>
             </w:rPr>
           </w:pPr>
-          <w:hyperlink w:anchor="_Toc450241382" w:history="1">
+          <w:hyperlink w:anchor="_Toc450663783" w:history="1">
             <w:r>
               <w:rPr>
                 <w:rStyle w:val="Hyperlink"/>
@@ -5064,7 +5066,7 @@
                 <w:noProof/>
                 <w:webHidden/>
               </w:rPr>
-              <w:instrText xml:space="preserve"> PAGEREF _Toc450241382 \h </w:instrText>
+              <w:instrText xml:space="preserve"> PAGEREF _Toc450663783 \h </w:instrText>
             </w:r>
             <w:r>
               <w:rPr>
@@ -5105,7 +5107,7 @@
               <w:szCs w:val="24"/>
             </w:rPr>
           </w:pPr>
-          <w:hyperlink w:anchor="_Toc450241383" w:history="1">
+          <w:hyperlink w:anchor="_Toc450663784" w:history="1">
             <w:r>
               <w:rPr>
                 <w:rStyle w:val="Hyperlink"/>
@@ -5132,7 +5134,7 @@
                 <w:noProof/>
                 <w:webHidden/>
               </w:rPr>
-              <w:instrText xml:space="preserve"> PAGEREF _Toc450241383 \h </w:instrText>
+              <w:instrText xml:space="preserve"> PAGEREF _Toc450663784 \h </w:instrText>
             </w:r>
             <w:r>
               <w:rPr>
@@ -5173,7 +5175,7 @@
               <w:szCs w:val="24"/>
             </w:rPr>
           </w:pPr>
-          <w:hyperlink w:anchor="_Toc450241384" w:history="1">
+          <w:hyperlink w:anchor="_Toc450663785" w:history="1">
             <w:r>
               <w:rPr>
                 <w:rStyle w:val="Hyperlink"/>
@@ -5200,7 +5202,7 @@
                 <w:noProof/>
                 <w:webHidden/>
               </w:rPr>
-              <w:instrText xml:space="preserve"> PAGEREF _Toc450241384 \h </w:instrText>
+              <w:instrText xml:space="preserve"> PAGEREF _Toc450663785 \h </w:instrText>
             </w:r>
             <w:r>
               <w:rPr>
@@ -5241,7 +5243,7 @@
               <w:szCs w:val="24"/>
             </w:rPr>
           </w:pPr>
-          <w:hyperlink w:anchor="_Toc450241385" w:history="1">
+          <w:hyperlink w:anchor="_Toc450663786" w:history="1">
             <w:r>
               <w:rPr>
                 <w:rStyle w:val="Hyperlink"/>
@@ -5268,7 +5270,7 @@
                 <w:noProof/>
                 <w:webHidden/>
               </w:rPr>
-              <w:instrText xml:space="preserve"> PAGEREF _Toc450241385 \h </w:instrText>
+              <w:instrText xml:space="preserve"> PAGEREF _Toc450663786 \h </w:instrText>
             </w:r>
             <w:r>
               <w:rPr>
@@ -5309,7 +5311,7 @@
               <w:szCs w:val="24"/>
             </w:rPr>
           </w:pPr>
-          <w:hyperlink w:anchor="_Toc450241386" w:history="1">
+          <w:hyperlink w:anchor="_Toc450663787" w:history="1">
             <w:r>
               <w:rPr>
                 <w:rStyle w:val="Hyperlink"/>
@@ -5336,7 +5338,7 @@
                 <w:noProof/>
                 <w:webHidden/>
               </w:rPr>
-              <w:instrText xml:space="preserve"> PAGEREF _Toc450241386 \h </w:instrText>
+              <w:instrText xml:space="preserve"> PAGEREF _Toc450663787 \h </w:instrText>
             </w:r>
             <w:r>
               <w:rPr>
@@ -5377,7 +5379,7 @@
               <w:szCs w:val="24"/>
             </w:rPr>
           </w:pPr>
-          <w:hyperlink w:anchor="_Toc450241387" w:history="1">
+          <w:hyperlink w:anchor="_Toc450663788" w:history="1">
             <w:r>
               <w:rPr>
                 <w:rStyle w:val="Hyperlink"/>
@@ -5404,7 +5406,7 @@
                 <w:noProof/>
                 <w:webHidden/>
               </w:rPr>
-              <w:instrText xml:space="preserve"> PAGEREF _Toc450241387 \h </w:instrText>
+              <w:instrText xml:space="preserve"> PAGEREF _Toc450663788 \h </w:instrText>
             </w:r>
             <w:r>
               <w:rPr>
@@ -5445,7 +5447,7 @@
               <w:szCs w:val="24"/>
             </w:rPr>
           </w:pPr>
-          <w:hyperlink w:anchor="_Toc450241388" w:history="1">
+          <w:hyperlink w:anchor="_Toc450663789" w:history="1">
             <w:r>
               <w:rPr>
                 <w:rStyle w:val="Hyperlink"/>
@@ -5472,7 +5474,7 @@
                 <w:noProof/>
                 <w:webHidden/>
               </w:rPr>
-              <w:instrText xml:space="preserve"> PAGEREF _Toc450241388 \h </w:instrText>
+              <w:instrText xml:space="preserve"> PAGEREF _Toc450663789 \h </w:instrText>
             </w:r>
             <w:r>
               <w:rPr>
@@ -5513,7 +5515,7 @@
               <w:szCs w:val="24"/>
             </w:rPr>
           </w:pPr>
-          <w:hyperlink w:anchor="_Toc450241389" w:history="1">
+          <w:hyperlink w:anchor="_Toc450663790" w:history="1">
             <w:r>
               <w:rPr>
                 <w:rStyle w:val="Hyperlink"/>
@@ -5540,7 +5542,7 @@
                 <w:noProof/>
                 <w:webHidden/>
               </w:rPr>
-              <w:instrText xml:space="preserve"> PAGEREF _Toc450241389 \h </w:instrText>
+              <w:instrText xml:space="preserve"> PAGEREF _Toc450663790 \h </w:instrText>
             </w:r>
             <w:r>
               <w:rPr>
@@ -5581,7 +5583,7 @@
               <w:szCs w:val="24"/>
             </w:rPr>
           </w:pPr>
-          <w:hyperlink w:anchor="_Toc450241390" w:history="1">
+          <w:hyperlink w:anchor="_Toc450663791" w:history="1">
             <w:r>
               <w:rPr>
                 <w:rStyle w:val="Hyperlink"/>
@@ -5608,7 +5610,7 @@
                 <w:noProof/>
                 <w:webHidden/>
               </w:rPr>
-              <w:instrText xml:space="preserve"> PAGEREF _Toc450241390 \h </w:instrText>
+              <w:instrText xml:space="preserve"> PAGEREF _Toc450663791 \h </w:instrText>
             </w:r>
             <w:r>
               <w:rPr>
@@ -5649,7 +5651,7 @@
               <w:szCs w:val="24"/>
             </w:rPr>
           </w:pPr>
-          <w:hyperlink w:anchor="_Toc450241391" w:history="1">
+          <w:hyperlink w:anchor="_Toc450663792" w:history="1">
             <w:r>
               <w:rPr>
                 <w:rStyle w:val="Hyperlink"/>
@@ -5676,7 +5678,7 @@
                 <w:noProof/>
                 <w:webHidden/>
               </w:rPr>
-              <w:instrText xml:space="preserve"> PAGEREF _Toc450241391 \h </w:instrText>
+              <w:instrText xml:space="preserve"> PAGEREF _Toc450663792 \h </w:instrText>
             </w:r>
             <w:r>
               <w:rPr>
@@ -5717,7 +5719,7 @@
               <w:szCs w:val="24"/>
             </w:rPr>
           </w:pPr>
-          <w:hyperlink w:anchor="_Toc450241392" w:history="1">
+          <w:hyperlink w:anchor="_Toc450663793" w:history="1">
             <w:r>
               <w:rPr>
                 <w:rStyle w:val="Hyperlink"/>
@@ -5744,7 +5746,7 @@
                 <w:noProof/>
                 <w:webHidden/>
               </w:rPr>
-              <w:instrText xml:space="preserve"> PAGEREF _Toc450241392 \h </w:instrText>
+              <w:instrText xml:space="preserve"> PAGEREF _Toc450663793 \h </w:instrText>
             </w:r>
             <w:r>
               <w:rPr>
@@ -5785,7 +5787,7 @@
               <w:szCs w:val="24"/>
             </w:rPr>
           </w:pPr>
-          <w:hyperlink w:anchor="_Toc450241393" w:history="1">
+          <w:hyperlink w:anchor="_Toc450663794" w:history="1">
             <w:r>
               <w:rPr>
                 <w:rStyle w:val="Hyperlink"/>
@@ -5812,7 +5814,7 @@
                 <w:noProof/>
                 <w:webHidden/>
               </w:rPr>
-              <w:instrText xml:space="preserve"> PAGEREF _Toc450241393 \h </w:instrText>
+              <w:instrText xml:space="preserve"> PAGEREF _Toc450663794 \h </w:instrText>
             </w:r>
             <w:r>
               <w:rPr>
@@ -5853,7 +5855,7 @@
               <w:szCs w:val="24"/>
             </w:rPr>
           </w:pPr>
-          <w:hyperlink w:anchor="_Toc450241394" w:history="1">
+          <w:hyperlink w:anchor="_Toc450663795" w:history="1">
             <w:r>
               <w:rPr>
                 <w:rStyle w:val="Hyperlink"/>
@@ -5880,7 +5882,7 @@
                 <w:noProof/>
                 <w:webHidden/>
               </w:rPr>
-              <w:instrText xml:space="preserve"> PAGEREF _Toc450241394 \h </w:instrText>
+              <w:instrText xml:space="preserve"> PAGEREF _Toc450663795 \h </w:instrText>
             </w:r>
             <w:r>
               <w:rPr>
@@ -6119,15 +6121,15 @@
       <w:pPr>
         <w:pStyle w:val="Heading1"/>
       </w:pPr>
-      <w:bookmarkStart w:id="0" w:name="_Toc450241314"/>
+      <w:bookmarkStart w:id="1" w:name="_Toc450663715"/>
       <w:r>
         <w:lastRenderedPageBreak/>
         <w:t>API Documentation Conventions</w:t>
       </w:r>
-      <w:bookmarkEnd w:id="0"/>
-    </w:p>
-    <w:p>
-      <w:bookmarkStart w:id="1" w:name="_Toc255745332"/>
+      <w:bookmarkEnd w:id="1"/>
+    </w:p>
+    <w:p>
+      <w:bookmarkStart w:id="2" w:name="_Toc255745332"/>
       <w:r>
         <w:t>The API endpoints are described as follows:</w:t>
       </w:r>
@@ -6160,21 +6162,7 @@
         <w:rPr>
           <w:rFonts w:ascii="Consolas" w:hAnsi="Consolas"/>
         </w:rPr>
-        <w:t>METHOD /endpointname/{pathparameter</w:t>
-      </w:r>
-      <w:proofErr w:type="gramStart"/>
-      <w:r>
-        <w:rPr>
-          <w:rFonts w:ascii="Consolas" w:hAnsi="Consolas"/>
-        </w:rPr>
-        <w:t>}?requestparameter</w:t>
-      </w:r>
-      <w:proofErr w:type="gramEnd"/>
-      <w:r>
-        <w:rPr>
-          <w:rFonts w:ascii="Consolas" w:hAnsi="Consolas"/>
-        </w:rPr>
-        <w:t>1={value1}&amp;request</w:t>
+        <w:t>METHOD /endpointname/{pathparameter}?requestparameter1={value1}&amp;request</w:t>
       </w:r>
       <w:r>
         <w:rPr>
@@ -7400,23 +7388,36 @@
       <w:pPr>
         <w:pStyle w:val="Caption"/>
       </w:pPr>
-      <w:bookmarkStart w:id="2" w:name="_Toc450241395"/>
-      <w:bookmarkEnd w:id="1"/>
+      <w:bookmarkStart w:id="3" w:name="_Toc450241395"/>
+      <w:bookmarkEnd w:id="2"/>
       <w:r>
         <w:t xml:space="preserve">Table </w:t>
       </w:r>
-      <w:fldSimple w:instr=" SEQ Table \* ARABIC ">
-        <w:r>
-          <w:rPr>
-            <w:noProof/>
-          </w:rPr>
-          <w:t>1</w:t>
-        </w:r>
-      </w:fldSimple>
+      <w:r>
+        <w:fldChar w:fldCharType="begin"/>
+      </w:r>
+      <w:r>
+        <w:instrText xml:space="preserve"> SEQ Table \* ARABIC </w:instrText>
+      </w:r>
+      <w:r>
+        <w:fldChar w:fldCharType="separate"/>
+      </w:r>
+      <w:r>
+        <w:rPr>
+          <w:noProof/>
+        </w:rPr>
+        <w:t>1</w:t>
+      </w:r>
+      <w:r>
+        <w:rPr>
+          <w:noProof/>
+        </w:rPr>
+        <w:fldChar w:fldCharType="end"/>
+      </w:r>
       <w:r>
         <w:t>. HTTP Response Codes</w:t>
       </w:r>
-      <w:bookmarkEnd w:id="2"/>
+      <w:bookmarkEnd w:id="3"/>
     </w:p>
     <w:p>
       <w:r>
@@ -7427,11 +7428,11 @@
       <w:pPr>
         <w:pStyle w:val="Heading2"/>
       </w:pPr>
-      <w:bookmarkStart w:id="3" w:name="_Toc450241315"/>
+      <w:bookmarkStart w:id="4" w:name="_Toc450663716"/>
       <w:r>
         <w:t>Authentication</w:t>
       </w:r>
-      <w:bookmarkEnd w:id="3"/>
+      <w:bookmarkEnd w:id="4"/>
     </w:p>
     <w:p>
       <w:r>
@@ -7504,7 +7505,7 @@
       <w:pPr>
         <w:pStyle w:val="Heading1"/>
       </w:pPr>
-      <w:bookmarkStart w:id="4" w:name="_Toc450241316"/>
+      <w:bookmarkStart w:id="5" w:name="_Toc450663717"/>
       <w:r>
         <w:lastRenderedPageBreak/>
         <w:t>TDS Administration</w:t>
@@ -7512,13 +7513,13 @@
       <w:r>
         <w:t xml:space="preserve"> API Overview</w:t>
       </w:r>
-      <w:bookmarkEnd w:id="4"/>
+      <w:bookmarkEnd w:id="5"/>
     </w:p>
     <w:p>
       <w:pPr>
         <w:pStyle w:val="Heading2"/>
       </w:pPr>
-      <w:bookmarkStart w:id="5" w:name="_Toc450241317"/>
+      <w:bookmarkStart w:id="6" w:name="_Toc450663718"/>
       <w:r>
         <w:t>TDS Administration</w:t>
       </w:r>
@@ -7528,7 +7529,7 @@
       <w:r>
         <w:t>Overview</w:t>
       </w:r>
-      <w:bookmarkEnd w:id="5"/>
+      <w:bookmarkEnd w:id="6"/>
     </w:p>
     <w:p>
       <w:r>
@@ -7584,7 +7585,7 @@
       <w:pPr>
         <w:pStyle w:val="Heading2"/>
       </w:pPr>
-      <w:bookmarkStart w:id="6" w:name="_Toc450241318"/>
+      <w:bookmarkStart w:id="7" w:name="_Toc450663719"/>
       <w:r>
         <w:t>TDS Administration</w:t>
       </w:r>
@@ -7594,19 +7595,19 @@
       <w:r>
         <w:t>API Summary</w:t>
       </w:r>
-      <w:bookmarkEnd w:id="6"/>
+      <w:bookmarkEnd w:id="7"/>
     </w:p>
     <w:p>
       <w:pPr>
         <w:pStyle w:val="Heading2"/>
       </w:pPr>
-      <w:bookmarkStart w:id="7" w:name="_Toc441760064"/>
-      <w:bookmarkStart w:id="8" w:name="_Toc450241319"/>
+      <w:bookmarkStart w:id="8" w:name="_Toc441760064"/>
+      <w:bookmarkStart w:id="9" w:name="_Toc450663720"/>
       <w:r>
         <w:t>Authorization</w:t>
       </w:r>
-      <w:bookmarkEnd w:id="7"/>
       <w:bookmarkEnd w:id="8"/>
+      <w:bookmarkEnd w:id="9"/>
     </w:p>
     <w:p>
       <w:r>
@@ -7680,11 +7681,11 @@
       <w:pPr>
         <w:pStyle w:val="Heading2"/>
       </w:pPr>
-      <w:bookmarkStart w:id="9" w:name="_Toc450241320"/>
+      <w:bookmarkStart w:id="10" w:name="_Toc450663721"/>
       <w:r>
         <w:t>REST APIs</w:t>
       </w:r>
-      <w:bookmarkEnd w:id="9"/>
+      <w:bookmarkEnd w:id="10"/>
     </w:p>
     <w:p>
       <w:r>
@@ -7743,6 +7744,20 @@
       </w:r>
       <w:r>
         <w:t xml:space="preserve"> access to this information.</w:t>
+      </w:r>
+    </w:p>
+    <w:p>
+      <w:pPr>
+        <w:ind w:left="720"/>
+      </w:pPr>
+      <w:r>
+        <w:rPr>
+          <w:b/>
+        </w:rPr>
+        <w:t>NOTE</w:t>
+      </w:r>
+      <w:r>
+        <w:t>: It is strongly recommended that the user of these APIs should execute the getOpportunities API first, to get a list of eligible opportunities for the particular procedure to be executed, and then use one of those opportunities when calling the POST APIs. Calling the POST APIs with an invalid opportunity (for example, attempting to reset an opportunity that has not been invalidated (and should not be eligible for reset) can have unpredictable results.</w:t>
       </w:r>
     </w:p>
     <w:p>
@@ -8538,6 +8553,7 @@
                 <w:sz w:val="18"/>
                 <w:szCs w:val="18"/>
               </w:rPr>
+              <w:lastRenderedPageBreak/>
               <w:t>/</w:t>
             </w:r>
             <w:r>
@@ -8789,7 +8805,6 @@
                 <w:sz w:val="18"/>
                 <w:szCs w:val="18"/>
               </w:rPr>
-              <w:lastRenderedPageBreak/>
               <w:t>/</w:t>
             </w:r>
             <w:r>
@@ -8884,19 +8899,32 @@
       <w:pPr>
         <w:pStyle w:val="Caption"/>
       </w:pPr>
-      <w:bookmarkStart w:id="10" w:name="_Toc442363864"/>
-      <w:bookmarkStart w:id="11" w:name="_Toc450241396"/>
+      <w:bookmarkStart w:id="11" w:name="_Toc442363864"/>
+      <w:bookmarkStart w:id="12" w:name="_Toc450241396"/>
       <w:r>
         <w:t xml:space="preserve">Table </w:t>
       </w:r>
-      <w:fldSimple w:instr=" SEQ Table \* ARABIC ">
-        <w:r>
-          <w:rPr>
-            <w:noProof/>
-          </w:rPr>
-          <w:t>2</w:t>
-        </w:r>
-      </w:fldSimple>
+      <w:r>
+        <w:fldChar w:fldCharType="begin"/>
+      </w:r>
+      <w:r>
+        <w:instrText xml:space="preserve"> SEQ Table \* ARABIC </w:instrText>
+      </w:r>
+      <w:r>
+        <w:fldChar w:fldCharType="separate"/>
+      </w:r>
+      <w:r>
+        <w:rPr>
+          <w:noProof/>
+        </w:rPr>
+        <w:t>2</w:t>
+      </w:r>
+      <w:r>
+        <w:rPr>
+          <w:noProof/>
+        </w:rPr>
+        <w:fldChar w:fldCharType="end"/>
+      </w:r>
       <w:r>
         <w:t xml:space="preserve">: </w:t>
       </w:r>
@@ -8909,26 +8937,21 @@
       <w:r>
         <w:t xml:space="preserve"> Summary</w:t>
       </w:r>
-      <w:bookmarkEnd w:id="10"/>
       <w:bookmarkEnd w:id="11"/>
+      <w:bookmarkEnd w:id="12"/>
     </w:p>
     <w:p/>
     <w:p>
       <w:pPr>
         <w:pStyle w:val="Heading1"/>
       </w:pPr>
-      <w:bookmarkStart w:id="12" w:name="_Toc450241321"/>
+      <w:bookmarkStart w:id="13" w:name="_Toc450663722"/>
       <w:r>
         <w:lastRenderedPageBreak/>
         <w:t>/</w:t>
       </w:r>
-      <w:proofErr w:type="gramStart"/>
-      <w:r>
-        <w:t>getOpportunities?{</w:t>
-      </w:r>
-      <w:proofErr w:type="gramEnd"/>
-      <w:r>
-        <w:t>keys}={values}</w:t>
+      <w:r>
+        <w:t>getOpportunities?{keys}={values}</w:t>
       </w:r>
       <w:r>
         <w:t xml:space="preserve"> </w:t>
@@ -8936,17 +8959,17 @@
       <w:r>
         <w:t>(GET)</w:t>
       </w:r>
-      <w:bookmarkEnd w:id="12"/>
+      <w:bookmarkEnd w:id="13"/>
     </w:p>
     <w:p>
       <w:pPr>
         <w:pStyle w:val="Heading2"/>
       </w:pPr>
-      <w:bookmarkStart w:id="13" w:name="_Toc450241322"/>
+      <w:bookmarkStart w:id="14" w:name="_Toc450663723"/>
       <w:r>
         <w:t>Overview</w:t>
       </w:r>
-      <w:bookmarkEnd w:id="13"/>
+      <w:bookmarkEnd w:id="14"/>
     </w:p>
     <w:p>
       <w:r>
@@ -8963,7 +8986,7 @@
       <w:pPr>
         <w:pStyle w:val="Heading2"/>
       </w:pPr>
-      <w:bookmarkStart w:id="14" w:name="_Toc450241323"/>
+      <w:bookmarkStart w:id="15" w:name="_Toc450663724"/>
       <w:r>
         <w:t>HTTP Request</w:t>
       </w:r>
@@ -8973,7 +8996,7 @@
       <w:r>
         <w:t xml:space="preserve"> API]</w:t>
       </w:r>
-      <w:bookmarkEnd w:id="14"/>
+      <w:bookmarkEnd w:id="15"/>
     </w:p>
     <w:p>
       <w:pPr>
@@ -8996,7 +9019,6 @@
         </w:rPr>
         <w:t>GET /</w:t>
       </w:r>
-      <w:proofErr w:type="gramStart"/>
       <w:r>
         <w:rPr>
           <w:sz w:val="18"/>
@@ -9019,7 +9041,6 @@
         </w:rPr>
         <w:t>sessionId</w:t>
       </w:r>
-      <w:proofErr w:type="gramEnd"/>
       <w:r>
         <w:rPr>
           <w:sz w:val="18"/>
@@ -9097,11 +9118,11 @@
       <w:pPr>
         <w:pStyle w:val="Heading2"/>
       </w:pPr>
-      <w:bookmarkStart w:id="15" w:name="_Toc450241324"/>
+      <w:bookmarkStart w:id="16" w:name="_Toc450663725"/>
       <w:r>
         <w:t>Request Parameters</w:t>
       </w:r>
-      <w:bookmarkEnd w:id="15"/>
+      <w:bookmarkEnd w:id="16"/>
     </w:p>
     <w:tbl>
       <w:tblPr>
@@ -9998,26 +10019,18 @@
       <w:pPr>
         <w:pStyle w:val="Heading2"/>
       </w:pPr>
-      <w:bookmarkStart w:id="16" w:name="_Toc450241325"/>
+      <w:bookmarkStart w:id="17" w:name="_Toc450663726"/>
       <w:r>
         <w:t>Request Header</w:t>
       </w:r>
-      <w:bookmarkEnd w:id="16"/>
+      <w:bookmarkEnd w:id="17"/>
     </w:p>
     <w:p>
       <w:pPr>
         <w:pStyle w:val="JSON"/>
       </w:pPr>
       <w:r>
-        <w:t>GET /tdsadmin/rest/</w:t>
-      </w:r>
-      <w:proofErr w:type="gramStart"/>
-      <w:r>
-        <w:t>getOpportunities?procedure</w:t>
-      </w:r>
-      <w:proofErr w:type="gramEnd"/>
-      <w:r>
-        <w:t>=invalidate&amp;extSsId=103 HTTP/1.1</w:t>
+        <w:t>GET /tdsadmin/rest/getOpportunities?procedure=invalidate&amp;extSsId=103 HTTP/1.1</w:t>
       </w:r>
     </w:p>
     <w:p>
@@ -10048,11 +10061,11 @@
       <w:pPr>
         <w:pStyle w:val="Heading2"/>
       </w:pPr>
-      <w:bookmarkStart w:id="17" w:name="_Toc450241326"/>
+      <w:bookmarkStart w:id="18" w:name="_Toc450663727"/>
       <w:r>
         <w:t>Request Body</w:t>
       </w:r>
-      <w:bookmarkEnd w:id="17"/>
+      <w:bookmarkEnd w:id="18"/>
     </w:p>
     <w:p>
       <w:pPr>
@@ -10076,11 +10089,11 @@
       <w:pPr>
         <w:pStyle w:val="Heading2"/>
       </w:pPr>
-      <w:bookmarkStart w:id="18" w:name="_Toc450241327"/>
+      <w:bookmarkStart w:id="19" w:name="_Toc450663728"/>
       <w:r>
         <w:t>Response</w:t>
       </w:r>
-      <w:bookmarkEnd w:id="18"/>
+      <w:bookmarkEnd w:id="19"/>
     </w:p>
     <w:p>
       <w:r>
@@ -10526,12 +10539,12 @@
       <w:pPr>
         <w:pStyle w:val="Heading2"/>
       </w:pPr>
-      <w:bookmarkStart w:id="19" w:name="_Toc450241328"/>
+      <w:bookmarkStart w:id="20" w:name="_Toc450663729"/>
       <w:r>
         <w:lastRenderedPageBreak/>
         <w:t>Examples</w:t>
       </w:r>
-      <w:bookmarkEnd w:id="19"/>
+      <w:bookmarkEnd w:id="20"/>
     </w:p>
     <w:tbl>
       <w:tblPr>
@@ -11073,8 +11086,8 @@
       <w:pPr>
         <w:pStyle w:val="Heading1"/>
       </w:pPr>
-      <w:bookmarkStart w:id="20" w:name="_Toc442363810"/>
-      <w:bookmarkStart w:id="21" w:name="_Toc450241329"/>
+      <w:bookmarkStart w:id="21" w:name="_Toc442363810"/>
+      <w:bookmarkStart w:id="22" w:name="_Toc450663730"/>
       <w:r>
         <w:lastRenderedPageBreak/>
         <w:t>/</w:t>
@@ -11088,20 +11101,20 @@
       <w:r>
         <w:t>(POST)</w:t>
       </w:r>
-      <w:bookmarkEnd w:id="20"/>
       <w:bookmarkEnd w:id="21"/>
+      <w:bookmarkEnd w:id="22"/>
     </w:p>
     <w:p>
       <w:pPr>
         <w:pStyle w:val="Heading2"/>
       </w:pPr>
-      <w:bookmarkStart w:id="22" w:name="_Toc442363811"/>
-      <w:bookmarkStart w:id="23" w:name="_Toc450241330"/>
+      <w:bookmarkStart w:id="23" w:name="_Toc442363811"/>
+      <w:bookmarkStart w:id="24" w:name="_Toc450663731"/>
       <w:r>
         <w:t>Overview</w:t>
       </w:r>
-      <w:bookmarkEnd w:id="22"/>
       <w:bookmarkEnd w:id="23"/>
+      <w:bookmarkEnd w:id="24"/>
     </w:p>
     <w:p>
       <w:r>
@@ -11165,16 +11178,16 @@
       <w:pPr>
         <w:pStyle w:val="Heading2"/>
       </w:pPr>
-      <w:bookmarkStart w:id="24" w:name="_Toc442363812"/>
-      <w:bookmarkStart w:id="25" w:name="_Toc450241331"/>
+      <w:bookmarkStart w:id="25" w:name="_Toc442363812"/>
+      <w:bookmarkStart w:id="26" w:name="_Toc450663732"/>
       <w:r>
         <w:t>HTTP Request [Private</w:t>
       </w:r>
       <w:r>
         <w:t xml:space="preserve"> API]</w:t>
       </w:r>
-      <w:bookmarkEnd w:id="24"/>
       <w:bookmarkEnd w:id="25"/>
+      <w:bookmarkEnd w:id="26"/>
     </w:p>
     <w:p>
       <w:pPr>
@@ -11202,13 +11215,13 @@
       <w:pPr>
         <w:pStyle w:val="Heading2"/>
       </w:pPr>
-      <w:bookmarkStart w:id="26" w:name="_Toc442363813"/>
-      <w:bookmarkStart w:id="27" w:name="_Toc450241332"/>
+      <w:bookmarkStart w:id="27" w:name="_Toc442363813"/>
+      <w:bookmarkStart w:id="28" w:name="_Toc450663733"/>
       <w:r>
         <w:t>Path Parameters</w:t>
       </w:r>
-      <w:bookmarkEnd w:id="26"/>
       <w:bookmarkEnd w:id="27"/>
+      <w:bookmarkEnd w:id="28"/>
     </w:p>
     <w:tbl>
       <w:tblPr>
@@ -11499,13 +11512,13 @@
       <w:pPr>
         <w:pStyle w:val="Heading2"/>
       </w:pPr>
-      <w:bookmarkStart w:id="28" w:name="_Toc442363814"/>
-      <w:bookmarkStart w:id="29" w:name="_Toc450241333"/>
+      <w:bookmarkStart w:id="29" w:name="_Toc442363814"/>
+      <w:bookmarkStart w:id="30" w:name="_Toc450663734"/>
       <w:r>
         <w:t>Request Parameters</w:t>
       </w:r>
-      <w:bookmarkEnd w:id="28"/>
       <w:bookmarkEnd w:id="29"/>
+      <w:bookmarkEnd w:id="30"/>
     </w:p>
     <w:tbl>
       <w:tblPr>
@@ -12165,16 +12178,16 @@
       <w:pPr>
         <w:pStyle w:val="Heading2"/>
       </w:pPr>
-      <w:bookmarkStart w:id="30" w:name="_Toc442363815"/>
-      <w:bookmarkStart w:id="31" w:name="_Toc450241334"/>
+      <w:bookmarkStart w:id="31" w:name="_Toc442363815"/>
+      <w:bookmarkStart w:id="32" w:name="_Toc450663735"/>
       <w:r>
         <w:t xml:space="preserve">Request </w:t>
       </w:r>
       <w:r>
         <w:t>Header</w:t>
       </w:r>
-      <w:bookmarkEnd w:id="30"/>
       <w:bookmarkEnd w:id="31"/>
+      <w:bookmarkEnd w:id="32"/>
     </w:p>
     <w:p>
       <w:pPr>
@@ -12212,13 +12225,13 @@
       <w:pPr>
         <w:pStyle w:val="Heading2"/>
       </w:pPr>
-      <w:bookmarkStart w:id="32" w:name="_Toc442363816"/>
-      <w:bookmarkStart w:id="33" w:name="_Toc450241335"/>
+      <w:bookmarkStart w:id="33" w:name="_Toc442363816"/>
+      <w:bookmarkStart w:id="34" w:name="_Toc450663736"/>
       <w:r>
         <w:t>Request Body</w:t>
       </w:r>
-      <w:bookmarkEnd w:id="32"/>
       <w:bookmarkEnd w:id="33"/>
+      <w:bookmarkEnd w:id="34"/>
     </w:p>
     <w:p>
       <w:pPr>
@@ -12229,7 +12242,7 @@
           <w:szCs w:val="16"/>
         </w:rPr>
       </w:pPr>
-      <w:bookmarkStart w:id="34" w:name="_Toc442363817"/>
+      <w:bookmarkStart w:id="35" w:name="_Toc442363817"/>
       <w:r>
         <w:rPr>
           <w:rFonts w:ascii="Courier New" w:hAnsi="Courier New" w:cs="Courier New"/>
@@ -12310,12 +12323,12 @@
       <w:pPr>
         <w:pStyle w:val="Heading2"/>
       </w:pPr>
-      <w:bookmarkStart w:id="35" w:name="_Toc450241336"/>
+      <w:bookmarkStart w:id="36" w:name="_Toc450663737"/>
       <w:r>
         <w:t>Response</w:t>
       </w:r>
-      <w:bookmarkEnd w:id="34"/>
       <w:bookmarkEnd w:id="35"/>
+      <w:bookmarkEnd w:id="36"/>
     </w:p>
     <w:p>
       <w:r>
@@ -12387,13 +12400,13 @@
       <w:pPr>
         <w:pStyle w:val="Heading2"/>
       </w:pPr>
-      <w:bookmarkStart w:id="36" w:name="_Toc442363818"/>
-      <w:bookmarkStart w:id="37" w:name="_Toc450241337"/>
+      <w:bookmarkStart w:id="37" w:name="_Toc442363818"/>
+      <w:bookmarkStart w:id="38" w:name="_Toc450663738"/>
       <w:r>
         <w:t>Examples</w:t>
       </w:r>
-      <w:bookmarkEnd w:id="36"/>
       <w:bookmarkEnd w:id="37"/>
+      <w:bookmarkEnd w:id="38"/>
     </w:p>
     <w:tbl>
       <w:tblPr>
@@ -12714,7 +12727,7 @@
       <w:pPr>
         <w:pStyle w:val="Heading1"/>
       </w:pPr>
-      <w:bookmarkStart w:id="38" w:name="_Toc450241338"/>
+      <w:bookmarkStart w:id="39" w:name="_Toc450663739"/>
       <w:r>
         <w:lastRenderedPageBreak/>
         <w:t>/invalidate</w:t>
@@ -12728,17 +12741,17 @@
       <w:r>
         <w:t>(POST)</w:t>
       </w:r>
-      <w:bookmarkEnd w:id="38"/>
+      <w:bookmarkEnd w:id="39"/>
     </w:p>
     <w:p>
       <w:pPr>
         <w:pStyle w:val="Heading2"/>
       </w:pPr>
-      <w:bookmarkStart w:id="39" w:name="_Toc450241339"/>
+      <w:bookmarkStart w:id="40" w:name="_Toc450663740"/>
       <w:r>
         <w:t>Overview</w:t>
       </w:r>
-      <w:bookmarkEnd w:id="39"/>
+      <w:bookmarkEnd w:id="40"/>
     </w:p>
     <w:p>
       <w:r>
@@ -12787,14 +12800,14 @@
       <w:pPr>
         <w:pStyle w:val="Heading2"/>
       </w:pPr>
-      <w:bookmarkStart w:id="40" w:name="_Toc450241340"/>
+      <w:bookmarkStart w:id="41" w:name="_Toc450663741"/>
       <w:r>
         <w:t>HTTP Request [Private</w:t>
       </w:r>
       <w:r>
         <w:t xml:space="preserve"> API]</w:t>
       </w:r>
-      <w:bookmarkEnd w:id="40"/>
+      <w:bookmarkEnd w:id="41"/>
     </w:p>
     <w:p>
       <w:pPr>
@@ -12822,11 +12835,11 @@
       <w:pPr>
         <w:pStyle w:val="Heading2"/>
       </w:pPr>
-      <w:bookmarkStart w:id="41" w:name="_Toc450241341"/>
+      <w:bookmarkStart w:id="42" w:name="_Toc450663742"/>
       <w:r>
         <w:t>Path Parameters</w:t>
       </w:r>
-      <w:bookmarkEnd w:id="41"/>
+      <w:bookmarkEnd w:id="42"/>
     </w:p>
     <w:tbl>
       <w:tblPr>
@@ -13117,11 +13130,11 @@
       <w:pPr>
         <w:pStyle w:val="Heading2"/>
       </w:pPr>
-      <w:bookmarkStart w:id="42" w:name="_Toc450241342"/>
+      <w:bookmarkStart w:id="43" w:name="_Toc450663743"/>
       <w:r>
         <w:t>Request Parameters</w:t>
       </w:r>
-      <w:bookmarkEnd w:id="42"/>
+      <w:bookmarkEnd w:id="43"/>
     </w:p>
     <w:tbl>
       <w:tblPr>
@@ -13765,11 +13778,11 @@
       <w:pPr>
         <w:pStyle w:val="Heading2"/>
       </w:pPr>
-      <w:bookmarkStart w:id="43" w:name="_Toc450241343"/>
+      <w:bookmarkStart w:id="44" w:name="_Toc450663744"/>
       <w:r>
         <w:t>Request Header</w:t>
       </w:r>
-      <w:bookmarkEnd w:id="43"/>
+      <w:bookmarkEnd w:id="44"/>
     </w:p>
     <w:p>
       <w:pPr>
@@ -13807,11 +13820,11 @@
       <w:pPr>
         <w:pStyle w:val="Heading2"/>
       </w:pPr>
-      <w:bookmarkStart w:id="44" w:name="_Toc450241344"/>
+      <w:bookmarkStart w:id="45" w:name="_Toc450663745"/>
       <w:r>
         <w:t>Request Body</w:t>
       </w:r>
-      <w:bookmarkEnd w:id="44"/>
+      <w:bookmarkEnd w:id="45"/>
     </w:p>
     <w:p>
       <w:pPr>
@@ -13892,11 +13905,11 @@
       <w:pPr>
         <w:pStyle w:val="Heading2"/>
       </w:pPr>
-      <w:bookmarkStart w:id="45" w:name="_Toc450241345"/>
+      <w:bookmarkStart w:id="46" w:name="_Toc450663746"/>
       <w:r>
         <w:t>Response</w:t>
       </w:r>
-      <w:bookmarkEnd w:id="45"/>
+      <w:bookmarkEnd w:id="46"/>
     </w:p>
     <w:p>
       <w:r>
@@ -13962,11 +13975,11 @@
       <w:pPr>
         <w:pStyle w:val="Heading2"/>
       </w:pPr>
-      <w:bookmarkStart w:id="46" w:name="_Toc450241346"/>
+      <w:bookmarkStart w:id="47" w:name="_Toc450663747"/>
       <w:r>
         <w:t>Examples</w:t>
       </w:r>
-      <w:bookmarkEnd w:id="46"/>
+      <w:bookmarkEnd w:id="47"/>
     </w:p>
     <w:tbl>
       <w:tblPr>
@@ -14259,7 +14272,7 @@
       <w:pPr>
         <w:pStyle w:val="Heading1"/>
       </w:pPr>
-      <w:bookmarkStart w:id="47" w:name="_Toc450241347"/>
+      <w:bookmarkStart w:id="48" w:name="_Toc450663748"/>
       <w:r>
         <w:lastRenderedPageBreak/>
         <w:t>/restore</w:t>
@@ -14273,17 +14286,17 @@
       <w:r>
         <w:t>(POST)</w:t>
       </w:r>
-      <w:bookmarkEnd w:id="47"/>
+      <w:bookmarkEnd w:id="48"/>
     </w:p>
     <w:p>
       <w:pPr>
         <w:pStyle w:val="Heading2"/>
       </w:pPr>
-      <w:bookmarkStart w:id="48" w:name="_Toc450241348"/>
+      <w:bookmarkStart w:id="49" w:name="_Toc450663749"/>
       <w:r>
         <w:t>Overview</w:t>
       </w:r>
-      <w:bookmarkEnd w:id="48"/>
+      <w:bookmarkEnd w:id="49"/>
     </w:p>
     <w:p>
       <w:r>
@@ -14343,14 +14356,14 @@
       <w:pPr>
         <w:pStyle w:val="Heading2"/>
       </w:pPr>
-      <w:bookmarkStart w:id="49" w:name="_Toc450241349"/>
+      <w:bookmarkStart w:id="50" w:name="_Toc450663750"/>
       <w:r>
         <w:t>HTTP Request [Private</w:t>
       </w:r>
       <w:r>
         <w:t xml:space="preserve"> API]</w:t>
       </w:r>
-      <w:bookmarkEnd w:id="49"/>
+      <w:bookmarkEnd w:id="50"/>
     </w:p>
     <w:p>
       <w:pPr>
@@ -14378,11 +14391,11 @@
       <w:pPr>
         <w:pStyle w:val="Heading2"/>
       </w:pPr>
-      <w:bookmarkStart w:id="50" w:name="_Toc450241350"/>
+      <w:bookmarkStart w:id="51" w:name="_Toc450663751"/>
       <w:r>
         <w:t>Path Parameters</w:t>
       </w:r>
-      <w:bookmarkEnd w:id="50"/>
+      <w:bookmarkEnd w:id="51"/>
     </w:p>
     <w:tbl>
       <w:tblPr>
@@ -14673,11 +14686,11 @@
       <w:pPr>
         <w:pStyle w:val="Heading2"/>
       </w:pPr>
-      <w:bookmarkStart w:id="51" w:name="_Toc450241351"/>
+      <w:bookmarkStart w:id="52" w:name="_Toc450663752"/>
       <w:r>
         <w:t>Request Parameters</w:t>
       </w:r>
-      <w:bookmarkEnd w:id="51"/>
+      <w:bookmarkEnd w:id="52"/>
     </w:p>
     <w:tbl>
       <w:tblPr>
@@ -15314,11 +15327,11 @@
       <w:pPr>
         <w:pStyle w:val="Heading2"/>
       </w:pPr>
-      <w:bookmarkStart w:id="52" w:name="_Toc450241352"/>
+      <w:bookmarkStart w:id="53" w:name="_Toc450663753"/>
       <w:r>
         <w:t>Request Header</w:t>
       </w:r>
-      <w:bookmarkEnd w:id="52"/>
+      <w:bookmarkEnd w:id="53"/>
     </w:p>
     <w:p>
       <w:pPr>
@@ -15356,11 +15369,11 @@
       <w:pPr>
         <w:pStyle w:val="Heading2"/>
       </w:pPr>
-      <w:bookmarkStart w:id="53" w:name="_Toc450241353"/>
+      <w:bookmarkStart w:id="54" w:name="_Toc450663754"/>
       <w:r>
         <w:t>Request Body</w:t>
       </w:r>
-      <w:bookmarkEnd w:id="53"/>
+      <w:bookmarkEnd w:id="54"/>
     </w:p>
     <w:p>
       <w:pPr>
@@ -15421,11 +15434,11 @@
       <w:pPr>
         <w:pStyle w:val="Heading2"/>
       </w:pPr>
-      <w:bookmarkStart w:id="54" w:name="_Toc450241354"/>
+      <w:bookmarkStart w:id="55" w:name="_Toc450663755"/>
       <w:r>
         <w:t>Response</w:t>
       </w:r>
-      <w:bookmarkEnd w:id="54"/>
+      <w:bookmarkEnd w:id="55"/>
     </w:p>
     <w:p>
       <w:r>
@@ -15503,11 +15516,11 @@
       <w:pPr>
         <w:pStyle w:val="Heading2"/>
       </w:pPr>
-      <w:bookmarkStart w:id="55" w:name="_Toc450241355"/>
+      <w:bookmarkStart w:id="56" w:name="_Toc450663756"/>
       <w:r>
         <w:t>Examples</w:t>
       </w:r>
-      <w:bookmarkEnd w:id="55"/>
+      <w:bookmarkEnd w:id="56"/>
     </w:p>
     <w:tbl>
       <w:tblPr>
@@ -15786,7 +15799,7 @@
       <w:pPr>
         <w:pStyle w:val="Heading1"/>
       </w:pPr>
-      <w:bookmarkStart w:id="56" w:name="_Toc450241356"/>
+      <w:bookmarkStart w:id="57" w:name="_Toc450663757"/>
       <w:r>
         <w:lastRenderedPageBreak/>
         <w:t>/reopen</w:t>
@@ -15800,17 +15813,17 @@
       <w:r>
         <w:t>(POST)</w:t>
       </w:r>
-      <w:bookmarkEnd w:id="56"/>
+      <w:bookmarkEnd w:id="57"/>
     </w:p>
     <w:p>
       <w:pPr>
         <w:pStyle w:val="Heading2"/>
       </w:pPr>
-      <w:bookmarkStart w:id="57" w:name="_Toc450241357"/>
+      <w:bookmarkStart w:id="58" w:name="_Toc450663758"/>
       <w:r>
         <w:t>Overview</w:t>
       </w:r>
-      <w:bookmarkEnd w:id="57"/>
+      <w:bookmarkEnd w:id="58"/>
     </w:p>
     <w:p>
       <w:r>
@@ -15856,14 +15869,14 @@
       <w:pPr>
         <w:pStyle w:val="Heading2"/>
       </w:pPr>
-      <w:bookmarkStart w:id="58" w:name="_Toc450241358"/>
+      <w:bookmarkStart w:id="59" w:name="_Toc450663759"/>
       <w:r>
         <w:t>HTTP Request [Private</w:t>
       </w:r>
       <w:r>
         <w:t xml:space="preserve"> API]</w:t>
       </w:r>
-      <w:bookmarkEnd w:id="58"/>
+      <w:bookmarkEnd w:id="59"/>
     </w:p>
     <w:p>
       <w:pPr>
@@ -15891,11 +15904,11 @@
       <w:pPr>
         <w:pStyle w:val="Heading2"/>
       </w:pPr>
-      <w:bookmarkStart w:id="59" w:name="_Toc450241359"/>
+      <w:bookmarkStart w:id="60" w:name="_Toc450663760"/>
       <w:r>
         <w:t>Path Parameters</w:t>
       </w:r>
-      <w:bookmarkEnd w:id="59"/>
+      <w:bookmarkEnd w:id="60"/>
     </w:p>
     <w:tbl>
       <w:tblPr>
@@ -16186,11 +16199,11 @@
       <w:pPr>
         <w:pStyle w:val="Heading2"/>
       </w:pPr>
-      <w:bookmarkStart w:id="60" w:name="_Toc450241360"/>
+      <w:bookmarkStart w:id="61" w:name="_Toc450663761"/>
       <w:r>
         <w:t>Request Parameters</w:t>
       </w:r>
-      <w:bookmarkEnd w:id="60"/>
+      <w:bookmarkEnd w:id="61"/>
     </w:p>
     <w:tbl>
       <w:tblPr>
@@ -16834,11 +16847,11 @@
       <w:pPr>
         <w:pStyle w:val="Heading2"/>
       </w:pPr>
-      <w:bookmarkStart w:id="61" w:name="_Toc450241361"/>
+      <w:bookmarkStart w:id="62" w:name="_Toc450663762"/>
       <w:r>
         <w:t>Request Header</w:t>
       </w:r>
-      <w:bookmarkEnd w:id="61"/>
+      <w:bookmarkEnd w:id="62"/>
     </w:p>
     <w:p>
       <w:pPr>
@@ -16887,11 +16900,11 @@
       <w:pPr>
         <w:pStyle w:val="Heading2"/>
       </w:pPr>
-      <w:bookmarkStart w:id="62" w:name="_Toc450241362"/>
+      <w:bookmarkStart w:id="63" w:name="_Toc450663763"/>
       <w:r>
         <w:t>Request Body</w:t>
       </w:r>
-      <w:bookmarkEnd w:id="62"/>
+      <w:bookmarkEnd w:id="63"/>
     </w:p>
     <w:p>
       <w:pPr>
@@ -16949,11 +16962,11 @@
       <w:pPr>
         <w:pStyle w:val="Heading2"/>
       </w:pPr>
-      <w:bookmarkStart w:id="63" w:name="_Toc450241363"/>
+      <w:bookmarkStart w:id="64" w:name="_Toc450663764"/>
       <w:r>
         <w:t>Response</w:t>
       </w:r>
-      <w:bookmarkEnd w:id="63"/>
+      <w:bookmarkEnd w:id="64"/>
     </w:p>
     <w:p>
       <w:r>
@@ -17025,11 +17038,11 @@
       <w:pPr>
         <w:pStyle w:val="Heading2"/>
       </w:pPr>
-      <w:bookmarkStart w:id="64" w:name="_Toc450241364"/>
+      <w:bookmarkStart w:id="65" w:name="_Toc450663765"/>
       <w:r>
         <w:t>Examples</w:t>
       </w:r>
-      <w:bookmarkEnd w:id="64"/>
+      <w:bookmarkEnd w:id="65"/>
     </w:p>
     <w:tbl>
       <w:tblPr>
@@ -17309,7 +17322,7 @@
       <w:pPr>
         <w:pStyle w:val="Heading1"/>
       </w:pPr>
-      <w:bookmarkStart w:id="65" w:name="_Toc450241365"/>
+      <w:bookmarkStart w:id="66" w:name="_Toc450663766"/>
       <w:r>
         <w:lastRenderedPageBreak/>
         <w:t>/</w:t>
@@ -17323,17 +17336,17 @@
       <w:r>
         <w:t>(POST)</w:t>
       </w:r>
-      <w:bookmarkEnd w:id="65"/>
+      <w:bookmarkEnd w:id="66"/>
     </w:p>
     <w:p>
       <w:pPr>
         <w:pStyle w:val="Heading2"/>
       </w:pPr>
-      <w:bookmarkStart w:id="66" w:name="_Toc450241366"/>
+      <w:bookmarkStart w:id="67" w:name="_Toc450663767"/>
       <w:r>
         <w:t>Overview</w:t>
       </w:r>
-      <w:bookmarkEnd w:id="66"/>
+      <w:bookmarkEnd w:id="67"/>
     </w:p>
     <w:p>
       <w:r>
@@ -17375,14 +17388,14 @@
       <w:pPr>
         <w:pStyle w:val="Heading2"/>
       </w:pPr>
-      <w:bookmarkStart w:id="67" w:name="_Toc450241367"/>
+      <w:bookmarkStart w:id="68" w:name="_Toc450663768"/>
       <w:r>
         <w:t>HTTP Request [Private</w:t>
       </w:r>
       <w:r>
         <w:t xml:space="preserve"> API]</w:t>
       </w:r>
-      <w:bookmarkEnd w:id="67"/>
+      <w:bookmarkEnd w:id="68"/>
     </w:p>
     <w:p>
       <w:pPr>
@@ -17417,11 +17430,11 @@
       <w:pPr>
         <w:pStyle w:val="Heading2"/>
       </w:pPr>
-      <w:bookmarkStart w:id="68" w:name="_Toc450241368"/>
+      <w:bookmarkStart w:id="69" w:name="_Toc450663769"/>
       <w:r>
         <w:t>Path Parameters</w:t>
       </w:r>
-      <w:bookmarkEnd w:id="68"/>
+      <w:bookmarkEnd w:id="69"/>
     </w:p>
     <w:tbl>
       <w:tblPr>
@@ -17712,11 +17725,11 @@
       <w:pPr>
         <w:pStyle w:val="Heading2"/>
       </w:pPr>
-      <w:bookmarkStart w:id="69" w:name="_Toc450241369"/>
+      <w:bookmarkStart w:id="70" w:name="_Toc450663770"/>
       <w:r>
         <w:t>Request Parameters</w:t>
       </w:r>
-      <w:bookmarkEnd w:id="69"/>
+      <w:bookmarkEnd w:id="70"/>
     </w:p>
     <w:tbl>
       <w:tblPr>
@@ -18681,11 +18694,11 @@
       <w:pPr>
         <w:pStyle w:val="Heading2"/>
       </w:pPr>
-      <w:bookmarkStart w:id="70" w:name="_Toc450241370"/>
+      <w:bookmarkStart w:id="71" w:name="_Toc450663771"/>
       <w:r>
         <w:t>Request Header</w:t>
       </w:r>
-      <w:bookmarkEnd w:id="70"/>
+      <w:bookmarkEnd w:id="71"/>
     </w:p>
     <w:p>
       <w:pPr>
@@ -18729,14 +18742,12 @@
           <w:szCs w:val="20"/>
         </w:rPr>
       </w:pPr>
-      <w:bookmarkStart w:id="71" w:name="_GoBack"/>
-      <w:bookmarkEnd w:id="71"/>
     </w:p>
     <w:p>
       <w:pPr>
         <w:pStyle w:val="Heading2"/>
       </w:pPr>
-      <w:bookmarkStart w:id="72" w:name="_Toc450241371"/>
+      <w:bookmarkStart w:id="72" w:name="_Toc450663772"/>
       <w:r>
         <w:t>Request Body</w:t>
       </w:r>
@@ -18820,7 +18831,7 @@
       <w:pPr>
         <w:pStyle w:val="Heading2"/>
       </w:pPr>
-      <w:bookmarkStart w:id="73" w:name="_Toc450241372"/>
+      <w:bookmarkStart w:id="73" w:name="_Toc450663773"/>
       <w:r>
         <w:t>Response</w:t>
       </w:r>
@@ -18901,7 +18912,7 @@
       <w:pPr>
         <w:pStyle w:val="Heading2"/>
       </w:pPr>
-      <w:bookmarkStart w:id="74" w:name="_Toc450241373"/>
+      <w:bookmarkStart w:id="74" w:name="_Toc450663774"/>
       <w:r>
         <w:t>Examples</w:t>
       </w:r>
@@ -19198,7 +19209,7 @@
       <w:pPr>
         <w:pStyle w:val="Heading1"/>
       </w:pPr>
-      <w:bookmarkStart w:id="75" w:name="_Toc450241374"/>
+      <w:bookmarkStart w:id="75" w:name="_Toc450663775"/>
       <w:r>
         <w:lastRenderedPageBreak/>
         <w:t>/</w:t>
@@ -19218,7 +19229,7 @@
       <w:pPr>
         <w:pStyle w:val="Heading2"/>
       </w:pPr>
-      <w:bookmarkStart w:id="76" w:name="_Toc450241375"/>
+      <w:bookmarkStart w:id="76" w:name="_Toc450663776"/>
       <w:r>
         <w:t>Overview</w:t>
       </w:r>
@@ -19264,7 +19275,7 @@
       <w:pPr>
         <w:pStyle w:val="Heading2"/>
       </w:pPr>
-      <w:bookmarkStart w:id="77" w:name="_Toc450241376"/>
+      <w:bookmarkStart w:id="77" w:name="_Toc450663777"/>
       <w:r>
         <w:t>HTTP Request [Private</w:t>
       </w:r>
@@ -19306,7 +19317,7 @@
       <w:pPr>
         <w:pStyle w:val="Heading2"/>
       </w:pPr>
-      <w:bookmarkStart w:id="78" w:name="_Toc450241377"/>
+      <w:bookmarkStart w:id="78" w:name="_Toc450663778"/>
       <w:r>
         <w:t>Path Parameters</w:t>
       </w:r>
@@ -19601,7 +19612,7 @@
       <w:pPr>
         <w:pStyle w:val="Heading2"/>
       </w:pPr>
-      <w:bookmarkStart w:id="79" w:name="_Toc450241378"/>
+      <w:bookmarkStart w:id="79" w:name="_Toc450663779"/>
       <w:r>
         <w:t>Request Parameters</w:t>
       </w:r>
@@ -20406,7 +20417,7 @@
       <w:pPr>
         <w:pStyle w:val="Heading2"/>
       </w:pPr>
-      <w:bookmarkStart w:id="80" w:name="_Toc450241379"/>
+      <w:bookmarkStart w:id="80" w:name="_Toc450663780"/>
       <w:r>
         <w:t>Request Header</w:t>
       </w:r>
@@ -20451,7 +20462,7 @@
       <w:pPr>
         <w:pStyle w:val="Heading2"/>
       </w:pPr>
-      <w:bookmarkStart w:id="81" w:name="_Toc450241380"/>
+      <w:bookmarkStart w:id="81" w:name="_Toc450663781"/>
       <w:r>
         <w:t>Request Body</w:t>
       </w:r>
@@ -20522,7 +20533,7 @@
       <w:pPr>
         <w:pStyle w:val="Heading2"/>
       </w:pPr>
-      <w:bookmarkStart w:id="82" w:name="_Toc450241381"/>
+      <w:bookmarkStart w:id="82" w:name="_Toc450663782"/>
       <w:r>
         <w:lastRenderedPageBreak/>
         <w:t>Response</w:t>
@@ -20628,7 +20639,7 @@
       <w:pPr>
         <w:pStyle w:val="Heading2"/>
       </w:pPr>
-      <w:bookmarkStart w:id="83" w:name="_Toc450241382"/>
+      <w:bookmarkStart w:id="83" w:name="_Toc450663783"/>
       <w:r>
         <w:t>Request Header</w:t>
       </w:r>
@@ -20673,7 +20684,7 @@
       <w:pPr>
         <w:pStyle w:val="Heading2"/>
       </w:pPr>
-      <w:bookmarkStart w:id="84" w:name="_Toc450241383"/>
+      <w:bookmarkStart w:id="84" w:name="_Toc450663784"/>
       <w:r>
         <w:t>Request Body</w:t>
       </w:r>
@@ -20747,7 +20758,7 @@
       <w:pPr>
         <w:pStyle w:val="Heading2"/>
       </w:pPr>
-      <w:bookmarkStart w:id="85" w:name="_Toc450241384"/>
+      <w:bookmarkStart w:id="85" w:name="_Toc450663785"/>
       <w:r>
         <w:t>Response</w:t>
       </w:r>
@@ -20819,7 +20830,7 @@
       <w:pPr>
         <w:pStyle w:val="Heading2"/>
       </w:pPr>
-      <w:bookmarkStart w:id="86" w:name="_Toc450241385"/>
+      <w:bookmarkStart w:id="86" w:name="_Toc450663786"/>
       <w:r>
         <w:t>Examples</w:t>
       </w:r>
@@ -21121,7 +21132,7 @@
       <w:pPr>
         <w:pStyle w:val="Heading1"/>
       </w:pPr>
-      <w:bookmarkStart w:id="87" w:name="_Toc450241386"/>
+      <w:bookmarkStart w:id="87" w:name="_Toc450663787"/>
       <w:r>
         <w:lastRenderedPageBreak/>
         <w:t>/</w:t>
@@ -21141,7 +21152,7 @@
       <w:pPr>
         <w:pStyle w:val="Heading2"/>
       </w:pPr>
-      <w:bookmarkStart w:id="88" w:name="_Toc450241387"/>
+      <w:bookmarkStart w:id="88" w:name="_Toc450663788"/>
       <w:r>
         <w:t>Overview</w:t>
       </w:r>
@@ -21187,7 +21198,7 @@
       <w:pPr>
         <w:pStyle w:val="Heading2"/>
       </w:pPr>
-      <w:bookmarkStart w:id="89" w:name="_Toc450241388"/>
+      <w:bookmarkStart w:id="89" w:name="_Toc450663789"/>
       <w:r>
         <w:t>HTTP Request [Private</w:t>
       </w:r>
@@ -21229,7 +21240,7 @@
       <w:pPr>
         <w:pStyle w:val="Heading2"/>
       </w:pPr>
-      <w:bookmarkStart w:id="90" w:name="_Toc450241389"/>
+      <w:bookmarkStart w:id="90" w:name="_Toc450663790"/>
       <w:r>
         <w:t>Path Parameters</w:t>
       </w:r>
@@ -21524,7 +21535,7 @@
       <w:pPr>
         <w:pStyle w:val="Heading2"/>
       </w:pPr>
-      <w:bookmarkStart w:id="91" w:name="_Toc450241390"/>
+      <w:bookmarkStart w:id="91" w:name="_Toc450663791"/>
       <w:r>
         <w:t>Request Parameters</w:t>
       </w:r>
@@ -22816,7 +22827,7 @@
       <w:pPr>
         <w:pStyle w:val="Heading2"/>
       </w:pPr>
-      <w:bookmarkStart w:id="92" w:name="_Toc450241391"/>
+      <w:bookmarkStart w:id="92" w:name="_Toc450663792"/>
       <w:r>
         <w:t>Request Header</w:t>
       </w:r>
@@ -22863,7 +22874,7 @@
       <w:pPr>
         <w:pStyle w:val="Heading2"/>
       </w:pPr>
-      <w:bookmarkStart w:id="93" w:name="_Toc450241392"/>
+      <w:bookmarkStart w:id="93" w:name="_Toc450663793"/>
       <w:r>
         <w:lastRenderedPageBreak/>
         <w:t>Request Body</w:t>
@@ -22962,7 +22973,7 @@
       <w:pPr>
         <w:pStyle w:val="Heading2"/>
       </w:pPr>
-      <w:bookmarkStart w:id="94" w:name="_Toc450241393"/>
+      <w:bookmarkStart w:id="94" w:name="_Toc450663794"/>
       <w:r>
         <w:t>Response</w:t>
       </w:r>
@@ -23037,7 +23048,7 @@
       <w:pPr>
         <w:pStyle w:val="Heading2"/>
       </w:pPr>
-      <w:bookmarkStart w:id="95" w:name="_Toc450241394"/>
+      <w:bookmarkStart w:id="95" w:name="_Toc450663795"/>
       <w:r>
         <w:t>Examples</w:t>
       </w:r>
@@ -28482,7 +28493,7 @@
 </file>
 
 <file path=customXml/itemProps1.xml><?xml version="1.0" encoding="utf-8"?>
-<ds:datastoreItem xmlns:ds="http://schemas.openxmlformats.org/officeDocument/2006/customXml" ds:itemID="{54B1D389-C3AB-F547-AA49-315495760F3B}">
+<ds:datastoreItem xmlns:ds="http://schemas.openxmlformats.org/officeDocument/2006/customXml" ds:itemID="{1CC36199-A02B-5449-9016-F9C6C4B5CA32}">
   <ds:schemaRefs>
     <ds:schemaRef ds:uri="http://schemas.openxmlformats.org/officeDocument/2006/bibliography"/>
   </ds:schemaRefs>

</xml_diff>